<commit_message>
Extract from latest draft
This is the authentication chapter
</commit_message>
<xml_diff>
--- a/OWASP_ASVS_Version_2.docx
+++ b/OWASP_ASVS_Version_2.docx
@@ -698,8 +698,6 @@
             <w:pStyle w:val="TOCHeading"/>
           </w:pPr>
         </w:p>
-        <w:bookmarkStart w:id="9" w:name="_GoBack"/>
-        <w:bookmarkEnd w:id="9"/>
         <w:p>
           <w:pPr>
             <w:pStyle w:val="TOC1"/>
@@ -3054,13 +3052,13 @@
             <w:pPr>
               <w:pStyle w:val="Heading1"/>
             </w:pPr>
-            <w:bookmarkStart w:id="10" w:name="h.3znysh7" w:colFirst="0" w:colLast="0"/>
-            <w:bookmarkStart w:id="11" w:name="_Toc419621972"/>
+            <w:bookmarkStart w:id="9" w:name="h.3znysh7" w:colFirst="0" w:colLast="0"/>
+            <w:bookmarkStart w:id="10" w:name="_Toc419621972"/>
+            <w:bookmarkEnd w:id="9"/>
+            <w:r>
+              <w:t>Introduction</w:t>
+            </w:r>
             <w:bookmarkEnd w:id="10"/>
-            <w:r>
-              <w:t>Introduction</w:t>
-            </w:r>
-            <w:bookmarkEnd w:id="11"/>
           </w:p>
         </w:tc>
       </w:tr>
@@ -3158,13 +3156,13 @@
             <w:pPr>
               <w:pStyle w:val="Heading1"/>
             </w:pPr>
-            <w:bookmarkStart w:id="12" w:name="h.2et92p0" w:colFirst="0" w:colLast="0"/>
-            <w:bookmarkStart w:id="13" w:name="_Toc419621973"/>
+            <w:bookmarkStart w:id="11" w:name="h.2et92p0" w:colFirst="0" w:colLast="0"/>
+            <w:bookmarkStart w:id="12" w:name="_Toc419621973"/>
+            <w:bookmarkEnd w:id="11"/>
+            <w:r>
+              <w:t>How to Use This Standard</w:t>
+            </w:r>
             <w:bookmarkEnd w:id="12"/>
-            <w:r>
-              <w:t>How to Use This Standard</w:t>
-            </w:r>
-            <w:bookmarkEnd w:id="13"/>
           </w:p>
         </w:tc>
       </w:tr>
@@ -3543,13 +3541,13 @@
             <w:pPr>
               <w:pStyle w:val="Heading1"/>
             </w:pPr>
-            <w:bookmarkStart w:id="14" w:name="h.tyjcwt" w:colFirst="0" w:colLast="0"/>
-            <w:bookmarkStart w:id="15" w:name="_Toc419621974"/>
+            <w:bookmarkStart w:id="13" w:name="h.tyjcwt" w:colFirst="0" w:colLast="0"/>
+            <w:bookmarkStart w:id="14" w:name="_Toc419621974"/>
+            <w:bookmarkEnd w:id="13"/>
+            <w:r>
+              <w:t>Application Security Verification Levels</w:t>
+            </w:r>
             <w:bookmarkEnd w:id="14"/>
-            <w:r>
-              <w:t>Application Security Verification Levels</w:t>
-            </w:r>
-            <w:bookmarkEnd w:id="15"/>
           </w:p>
         </w:tc>
       </w:tr>
@@ -3752,13 +3750,13 @@
             <w:pPr>
               <w:pStyle w:val="Heading2"/>
             </w:pPr>
-            <w:bookmarkStart w:id="16" w:name="h.3dy6vkm" w:colFirst="0" w:colLast="0"/>
-            <w:bookmarkStart w:id="17" w:name="_Toc419621975"/>
+            <w:bookmarkStart w:id="15" w:name="h.3dy6vkm" w:colFirst="0" w:colLast="0"/>
+            <w:bookmarkStart w:id="16" w:name="_Toc419621975"/>
+            <w:bookmarkEnd w:id="15"/>
+            <w:r>
+              <w:t>Level 0: Cursory</w:t>
+            </w:r>
             <w:bookmarkEnd w:id="16"/>
-            <w:r>
-              <w:t>Level 0: Cursory</w:t>
-            </w:r>
-            <w:bookmarkEnd w:id="17"/>
           </w:p>
         </w:tc>
       </w:tr>
@@ -4028,13 +4026,13 @@
             <w:pPr>
               <w:pStyle w:val="Heading2"/>
             </w:pPr>
-            <w:bookmarkStart w:id="18" w:name="h.1t3h5sf" w:colFirst="0" w:colLast="0"/>
-            <w:bookmarkStart w:id="19" w:name="_Toc419621976"/>
+            <w:bookmarkStart w:id="17" w:name="h.1t3h5sf" w:colFirst="0" w:colLast="0"/>
+            <w:bookmarkStart w:id="18" w:name="_Toc419621976"/>
+            <w:bookmarkEnd w:id="17"/>
+            <w:r>
+              <w:t>Level 1: Opportunistic</w:t>
+            </w:r>
             <w:bookmarkEnd w:id="18"/>
-            <w:r>
-              <w:t>Level 1: Opportunistic</w:t>
-            </w:r>
-            <w:bookmarkEnd w:id="19"/>
           </w:p>
         </w:tc>
       </w:tr>
@@ -4284,13 +4282,13 @@
             <w:pPr>
               <w:pStyle w:val="Heading2"/>
             </w:pPr>
-            <w:bookmarkStart w:id="20" w:name="h.4d34og8" w:colFirst="0" w:colLast="0"/>
-            <w:bookmarkStart w:id="21" w:name="_Toc419621977"/>
+            <w:bookmarkStart w:id="19" w:name="h.4d34og8" w:colFirst="0" w:colLast="0"/>
+            <w:bookmarkStart w:id="20" w:name="_Toc419621977"/>
+            <w:bookmarkEnd w:id="19"/>
+            <w:r>
+              <w:t>Level 2: Standard</w:t>
+            </w:r>
             <w:bookmarkEnd w:id="20"/>
-            <w:r>
-              <w:t>Level 2: Standard</w:t>
-            </w:r>
-            <w:bookmarkEnd w:id="21"/>
           </w:p>
         </w:tc>
       </w:tr>
@@ -4536,13 +4534,13 @@
             <w:pPr>
               <w:pStyle w:val="Heading2"/>
             </w:pPr>
-            <w:bookmarkStart w:id="22" w:name="h.2s8eyo1" w:colFirst="0" w:colLast="0"/>
-            <w:bookmarkStart w:id="23" w:name="_Toc419621978"/>
+            <w:bookmarkStart w:id="21" w:name="h.2s8eyo1" w:colFirst="0" w:colLast="0"/>
+            <w:bookmarkStart w:id="22" w:name="_Toc419621978"/>
+            <w:bookmarkEnd w:id="21"/>
+            <w:r>
+              <w:t>Level 3: Advanced</w:t>
+            </w:r>
             <w:bookmarkEnd w:id="22"/>
-            <w:r>
-              <w:t>Level 3: Advanced</w:t>
-            </w:r>
-            <w:bookmarkEnd w:id="23"/>
           </w:p>
         </w:tc>
       </w:tr>
@@ -4932,13 +4930,13 @@
             <w:pPr>
               <w:pStyle w:val="Heading2"/>
             </w:pPr>
-            <w:bookmarkStart w:id="24" w:name="h.17dp8vu" w:colFirst="0" w:colLast="0"/>
-            <w:bookmarkStart w:id="25" w:name="_Toc419621979"/>
+            <w:bookmarkStart w:id="23" w:name="h.17dp8vu" w:colFirst="0" w:colLast="0"/>
+            <w:bookmarkStart w:id="24" w:name="_Toc419621979"/>
+            <w:bookmarkEnd w:id="23"/>
+            <w:r>
+              <w:t>Scope of Verification</w:t>
+            </w:r>
             <w:bookmarkEnd w:id="24"/>
-            <w:r>
-              <w:t>Scope of Verification</w:t>
-            </w:r>
-            <w:bookmarkEnd w:id="25"/>
           </w:p>
         </w:tc>
       </w:tr>
@@ -5018,13 +5016,13 @@
             <w:pPr>
               <w:pStyle w:val="Heading1"/>
             </w:pPr>
-            <w:bookmarkStart w:id="26" w:name="h.3rdcrjn" w:colFirst="0" w:colLast="0"/>
-            <w:bookmarkStart w:id="27" w:name="_Toc419621980"/>
+            <w:bookmarkStart w:id="25" w:name="h.3rdcrjn" w:colFirst="0" w:colLast="0"/>
+            <w:bookmarkStart w:id="26" w:name="_Toc419621980"/>
+            <w:bookmarkEnd w:id="25"/>
+            <w:r>
+              <w:t>Detailed Verification Requirements</w:t>
+            </w:r>
             <w:bookmarkEnd w:id="26"/>
-            <w:r>
-              <w:t>Detailed Verification Requirements</w:t>
-            </w:r>
-            <w:bookmarkEnd w:id="27"/>
           </w:p>
         </w:tc>
       </w:tr>
@@ -5160,13 +5158,13 @@
             <w:pPr>
               <w:pStyle w:val="Heading2"/>
             </w:pPr>
-            <w:bookmarkStart w:id="28" w:name="h.26in1rg" w:colFirst="0" w:colLast="0"/>
-            <w:bookmarkStart w:id="29" w:name="_Toc419621981"/>
+            <w:bookmarkStart w:id="27" w:name="h.26in1rg" w:colFirst="0" w:colLast="0"/>
+            <w:bookmarkStart w:id="28" w:name="_Toc419621981"/>
+            <w:bookmarkEnd w:id="27"/>
+            <w:r>
+              <w:t>V2: Authentication Verification Requirements</w:t>
+            </w:r>
             <w:bookmarkEnd w:id="28"/>
-            <w:r>
-              <w:t>V2: Authentication Verification Requirements</w:t>
-            </w:r>
-            <w:bookmarkEnd w:id="29"/>
           </w:p>
         </w:tc>
       </w:tr>
@@ -9381,13 +9379,13 @@
             <w:pPr>
               <w:pStyle w:val="Heading2"/>
             </w:pPr>
-            <w:bookmarkStart w:id="30" w:name="h.lnxbz9" w:colFirst="0" w:colLast="0"/>
-            <w:bookmarkStart w:id="31" w:name="_Toc419621982"/>
+            <w:bookmarkStart w:id="29" w:name="h.lnxbz9" w:colFirst="0" w:colLast="0"/>
+            <w:bookmarkStart w:id="30" w:name="_Toc419621982"/>
+            <w:bookmarkEnd w:id="29"/>
+            <w:r>
+              <w:t>V3: Session Management Verification Requirements</w:t>
+            </w:r>
             <w:bookmarkEnd w:id="30"/>
-            <w:r>
-              <w:t>V3: Session Management Verification Requirements</w:t>
-            </w:r>
-            <w:bookmarkEnd w:id="31"/>
           </w:p>
         </w:tc>
       </w:tr>
@@ -12447,13 +12445,13 @@
             <w:pPr>
               <w:pStyle w:val="Heading2"/>
             </w:pPr>
-            <w:bookmarkStart w:id="32" w:name="h.35nkun2" w:colFirst="0" w:colLast="0"/>
-            <w:bookmarkStart w:id="33" w:name="_Toc419621983"/>
+            <w:bookmarkStart w:id="31" w:name="h.35nkun2" w:colFirst="0" w:colLast="0"/>
+            <w:bookmarkStart w:id="32" w:name="_Toc419621983"/>
+            <w:bookmarkEnd w:id="31"/>
+            <w:r>
+              <w:t>V4: Access Control Verification Requirements</w:t>
+            </w:r>
             <w:bookmarkEnd w:id="32"/>
-            <w:r>
-              <w:t>V4: Access Control Verification Requirements</w:t>
-            </w:r>
-            <w:bookmarkEnd w:id="33"/>
           </w:p>
         </w:tc>
       </w:tr>
@@ -15374,13 +15372,13 @@
             <w:pPr>
               <w:pStyle w:val="Heading2"/>
             </w:pPr>
-            <w:bookmarkStart w:id="34" w:name="h.1ksv4uv" w:colFirst="0" w:colLast="0"/>
-            <w:bookmarkStart w:id="35" w:name="_Toc419621984"/>
+            <w:bookmarkStart w:id="33" w:name="h.1ksv4uv" w:colFirst="0" w:colLast="0"/>
+            <w:bookmarkStart w:id="34" w:name="_Toc419621984"/>
+            <w:bookmarkEnd w:id="33"/>
+            <w:r>
+              <w:t>V5: Malicious Input Handling Verification Requirements</w:t>
+            </w:r>
             <w:bookmarkEnd w:id="34"/>
-            <w:r>
-              <w:t>V5: Malicious Input Handling Verification Requirements</w:t>
-            </w:r>
-            <w:bookmarkEnd w:id="35"/>
           </w:p>
         </w:tc>
       </w:tr>
@@ -18693,6 +18691,2148 @@
     </w:p>
     <w:tbl>
       <w:tblPr>
+        <w:tblStyle w:val="af2"/>
+        <w:tblW w:w="11037" w:type="dxa"/>
+        <w:tblInd w:w="-1133" w:type="dxa"/>
+        <w:tblLayout w:type="fixed"/>
+        <w:tblLook w:val="0600" w:firstRow="0" w:lastRow="0" w:firstColumn="0" w:lastColumn="0" w:noHBand="1" w:noVBand="1"/>
+      </w:tblPr>
+      <w:tblGrid>
+        <w:gridCol w:w="396"/>
+        <w:gridCol w:w="659"/>
+        <w:gridCol w:w="9982"/>
+      </w:tblGrid>
+      <w:tr>
+        <w:trPr>
+          <w:trHeight w:val="560"/>
+        </w:trPr>
+        <w:tc>
+          <w:tcPr>
+            <w:tcW w:w="396" w:type="dxa"/>
+            <w:shd w:val="clear" w:color="auto" w:fill="ECF0F1"/>
+            <w:tcMar>
+              <w:left w:w="108" w:type="dxa"/>
+              <w:right w:w="108" w:type="dxa"/>
+            </w:tcMar>
+          </w:tcPr>
+          <w:p/>
+        </w:tc>
+        <w:tc>
+          <w:tcPr>
+            <w:tcW w:w="659" w:type="dxa"/>
+            <w:tcMar>
+              <w:left w:w="108" w:type="dxa"/>
+              <w:right w:w="108" w:type="dxa"/>
+            </w:tcMar>
+          </w:tcPr>
+          <w:p/>
+        </w:tc>
+        <w:tc>
+          <w:tcPr>
+            <w:tcW w:w="9982" w:type="dxa"/>
+            <w:tcMar>
+              <w:left w:w="108" w:type="dxa"/>
+              <w:right w:w="108" w:type="dxa"/>
+            </w:tcMar>
+          </w:tcPr>
+          <w:p>
+            <w:pPr>
+              <w:pStyle w:val="Heading2"/>
+            </w:pPr>
+            <w:r>
+              <w:t>V</w:t>
+            </w:r>
+            <w:r>
+              <w:t>6</w:t>
+            </w:r>
+            <w:r>
+              <w:t xml:space="preserve">: </w:t>
+            </w:r>
+            <w:r>
+              <w:t>Client side security</w:t>
+            </w:r>
+          </w:p>
+        </w:tc>
+      </w:tr>
+    </w:tbl>
+    <w:p/>
+    <w:p>
+      <w:r>
+        <w:t>The table below defines the corresponding verification requirements that apply for each of the verification levels.  Verification requirements for Level 0 are not defined by this standard.</w:t>
+      </w:r>
+    </w:p>
+    <w:tbl>
+      <w:tblPr>
+        <w:tblStyle w:val="af3"/>
+        <w:tblW w:w="10035" w:type="dxa"/>
+        <w:tblLayout w:type="fixed"/>
+        <w:tblLook w:val="0600" w:firstRow="0" w:lastRow="0" w:firstColumn="0" w:lastColumn="0" w:noHBand="1" w:noVBand="1"/>
+      </w:tblPr>
+      <w:tblGrid>
+        <w:gridCol w:w="851"/>
+        <w:gridCol w:w="236"/>
+        <w:gridCol w:w="5978"/>
+        <w:gridCol w:w="990"/>
+        <w:gridCol w:w="990"/>
+        <w:gridCol w:w="990"/>
+      </w:tblGrid>
+      <w:tr>
+        <w:trPr>
+          <w:trHeight w:val="284"/>
+          <w:tblHeader/>
+        </w:trPr>
+        <w:tc>
+          <w:tcPr>
+            <w:tcW w:w="851" w:type="dxa"/>
+            <w:shd w:val="clear" w:color="auto" w:fill="7F8C8D"/>
+            <w:tcMar>
+              <w:left w:w="108" w:type="dxa"/>
+              <w:right w:w="108" w:type="dxa"/>
+            </w:tcMar>
+            <w:vAlign w:val="center"/>
+          </w:tcPr>
+          <w:p/>
+        </w:tc>
+        <w:tc>
+          <w:tcPr>
+            <w:tcW w:w="236" w:type="dxa"/>
+            <w:shd w:val="clear" w:color="auto" w:fill="7F8C8D"/>
+            <w:tcMar>
+              <w:left w:w="108" w:type="dxa"/>
+              <w:right w:w="108" w:type="dxa"/>
+            </w:tcMar>
+            <w:vAlign w:val="center"/>
+          </w:tcPr>
+          <w:p/>
+        </w:tc>
+        <w:tc>
+          <w:tcPr>
+            <w:tcW w:w="5978" w:type="dxa"/>
+            <w:shd w:val="clear" w:color="auto" w:fill="7F8C8D"/>
+            <w:tcMar>
+              <w:top w:w="113" w:type="dxa"/>
+              <w:left w:w="108" w:type="dxa"/>
+              <w:bottom w:w="113" w:type="dxa"/>
+              <w:right w:w="108" w:type="dxa"/>
+            </w:tcMar>
+            <w:vAlign w:val="center"/>
+          </w:tcPr>
+          <w:p>
+            <w:r>
+              <w:t>CLIENT SIDE</w:t>
+            </w:r>
+            <w:r>
+              <w:t xml:space="preserve"> </w:t>
+            </w:r>
+            <w:r>
+              <w:t>VERIFICATION REQUIREMENT</w:t>
+            </w:r>
+          </w:p>
+        </w:tc>
+        <w:tc>
+          <w:tcPr>
+            <w:tcW w:w="990" w:type="dxa"/>
+            <w:shd w:val="clear" w:color="auto" w:fill="7F8C8D"/>
+            <w:tcMar>
+              <w:left w:w="108" w:type="dxa"/>
+              <w:right w:w="108" w:type="dxa"/>
+            </w:tcMar>
+            <w:vAlign w:val="center"/>
+          </w:tcPr>
+          <w:p>
+            <w:r>
+              <w:t>LEVELS</w:t>
+            </w:r>
+          </w:p>
+        </w:tc>
+        <w:tc>
+          <w:tcPr>
+            <w:tcW w:w="990" w:type="dxa"/>
+            <w:tcMar>
+              <w:left w:w="108" w:type="dxa"/>
+              <w:right w:w="108" w:type="dxa"/>
+            </w:tcMar>
+          </w:tcPr>
+          <w:p/>
+        </w:tc>
+        <w:tc>
+          <w:tcPr>
+            <w:tcW w:w="990" w:type="dxa"/>
+            <w:tcMar>
+              <w:left w:w="108" w:type="dxa"/>
+              <w:right w:w="108" w:type="dxa"/>
+            </w:tcMar>
+          </w:tcPr>
+          <w:p/>
+        </w:tc>
+      </w:tr>
+      <w:tr>
+        <w:trPr>
+          <w:trHeight w:val="284"/>
+          <w:tblHeader/>
+        </w:trPr>
+        <w:tc>
+          <w:tcPr>
+            <w:tcW w:w="851" w:type="dxa"/>
+            <w:shd w:val="clear" w:color="auto" w:fill="7F8C8D"/>
+            <w:tcMar>
+              <w:left w:w="108" w:type="dxa"/>
+              <w:right w:w="108" w:type="dxa"/>
+            </w:tcMar>
+            <w:vAlign w:val="center"/>
+          </w:tcPr>
+          <w:p/>
+        </w:tc>
+        <w:tc>
+          <w:tcPr>
+            <w:tcW w:w="6214" w:type="dxa"/>
+            <w:gridSpan w:val="2"/>
+            <w:shd w:val="clear" w:color="auto" w:fill="7F8C8D"/>
+            <w:tcMar>
+              <w:left w:w="108" w:type="dxa"/>
+              <w:right w:w="108" w:type="dxa"/>
+            </w:tcMar>
+            <w:vAlign w:val="center"/>
+          </w:tcPr>
+          <w:p/>
+        </w:tc>
+        <w:tc>
+          <w:tcPr>
+            <w:tcW w:w="990" w:type="dxa"/>
+            <w:shd w:val="clear" w:color="auto" w:fill="7F8C8D"/>
+            <w:tcMar>
+              <w:left w:w="108" w:type="dxa"/>
+              <w:right w:w="108" w:type="dxa"/>
+            </w:tcMar>
+            <w:vAlign w:val="center"/>
+          </w:tcPr>
+          <w:p>
+            <w:r>
+              <w:t>1</w:t>
+            </w:r>
+          </w:p>
+        </w:tc>
+        <w:tc>
+          <w:tcPr>
+            <w:tcW w:w="990" w:type="dxa"/>
+            <w:shd w:val="clear" w:color="auto" w:fill="7F8C8D"/>
+            <w:tcMar>
+              <w:left w:w="108" w:type="dxa"/>
+              <w:right w:w="108" w:type="dxa"/>
+            </w:tcMar>
+            <w:vAlign w:val="center"/>
+          </w:tcPr>
+          <w:p>
+            <w:r>
+              <w:t>2</w:t>
+            </w:r>
+          </w:p>
+        </w:tc>
+        <w:tc>
+          <w:tcPr>
+            <w:tcW w:w="990" w:type="dxa"/>
+            <w:shd w:val="clear" w:color="auto" w:fill="7F8C8D"/>
+            <w:tcMar>
+              <w:left w:w="108" w:type="dxa"/>
+              <w:right w:w="108" w:type="dxa"/>
+            </w:tcMar>
+            <w:vAlign w:val="center"/>
+          </w:tcPr>
+          <w:p>
+            <w:r>
+              <w:t>3</w:t>
+            </w:r>
+          </w:p>
+        </w:tc>
+      </w:tr>
+      <w:tr>
+        <w:trPr>
+          <w:trHeight w:val="460"/>
+        </w:trPr>
+        <w:tc>
+          <w:tcPr>
+            <w:tcW w:w="851" w:type="dxa"/>
+            <w:shd w:val="clear" w:color="auto" w:fill="FCFCFC"/>
+            <w:tcMar>
+              <w:left w:w="108" w:type="dxa"/>
+              <w:right w:w="108" w:type="dxa"/>
+            </w:tcMar>
+            <w:vAlign w:val="center"/>
+          </w:tcPr>
+          <w:p>
+            <w:r>
+              <w:t>V</w:t>
+            </w:r>
+            <w:r>
+              <w:t>6</w:t>
+            </w:r>
+            <w:r>
+              <w:t>.1</w:t>
+            </w:r>
+          </w:p>
+        </w:tc>
+        <w:tc>
+          <w:tcPr>
+            <w:tcW w:w="6214" w:type="dxa"/>
+            <w:gridSpan w:val="2"/>
+            <w:shd w:val="clear" w:color="auto" w:fill="FCFCFC"/>
+            <w:tcMar>
+              <w:left w:w="108" w:type="dxa"/>
+              <w:right w:w="108" w:type="dxa"/>
+            </w:tcMar>
+            <w:vAlign w:val="center"/>
+          </w:tcPr>
+          <w:p/>
+        </w:tc>
+        <w:tc>
+          <w:tcPr>
+            <w:tcW w:w="990" w:type="dxa"/>
+            <w:shd w:val="clear" w:color="auto" w:fill="F1C40F"/>
+            <w:tcMar>
+              <w:left w:w="108" w:type="dxa"/>
+              <w:right w:w="108" w:type="dxa"/>
+            </w:tcMar>
+            <w:vAlign w:val="center"/>
+          </w:tcPr>
+          <w:p>
+            <w:r>
+              <w:rPr>
+                <w:noProof/>
+              </w:rPr>
+              <w:drawing>
+                <wp:inline distT="0" distB="0" distL="0" distR="0" wp14:anchorId="1D762D69" wp14:editId="59B8DE93">
+                  <wp:extent cx="104775" cy="76200"/>
+                  <wp:effectExtent l="0" t="0" r="0" b="0"/>
+                  <wp:docPr id="13" name="image45.png"/>
+                  <wp:cNvGraphicFramePr/>
+                  <a:graphic xmlns:a="http://schemas.openxmlformats.org/drawingml/2006/main">
+                    <a:graphicData uri="http://schemas.openxmlformats.org/drawingml/2006/picture">
+                      <pic:pic xmlns:pic="http://schemas.openxmlformats.org/drawingml/2006/picture">
+                        <pic:nvPicPr>
+                          <pic:cNvPr id="0" name="image45.png"/>
+                          <pic:cNvPicPr preferRelativeResize="0"/>
+                        </pic:nvPicPr>
+                        <pic:blipFill>
+                          <a:blip r:embed="rId24"/>
+                          <a:srcRect/>
+                          <a:stretch>
+                            <a:fillRect/>
+                          </a:stretch>
+                        </pic:blipFill>
+                        <pic:spPr>
+                          <a:xfrm>
+                            <a:off x="0" y="0"/>
+                            <a:ext cx="104775" cy="76200"/>
+                          </a:xfrm>
+                          <a:prstGeom prst="rect">
+                            <a:avLst/>
+                          </a:prstGeom>
+                          <a:ln/>
+                        </pic:spPr>
+                      </pic:pic>
+                    </a:graphicData>
+                  </a:graphic>
+                </wp:inline>
+              </w:drawing>
+            </w:r>
+          </w:p>
+        </w:tc>
+        <w:tc>
+          <w:tcPr>
+            <w:tcW w:w="990" w:type="dxa"/>
+            <w:shd w:val="clear" w:color="auto" w:fill="2EC971"/>
+            <w:tcMar>
+              <w:left w:w="108" w:type="dxa"/>
+              <w:right w:w="108" w:type="dxa"/>
+            </w:tcMar>
+            <w:vAlign w:val="center"/>
+          </w:tcPr>
+          <w:p>
+            <w:r>
+              <w:rPr>
+                <w:noProof/>
+              </w:rPr>
+              <w:drawing>
+                <wp:inline distT="0" distB="0" distL="0" distR="0" wp14:anchorId="243F878B" wp14:editId="343FA6AE">
+                  <wp:extent cx="104775" cy="76200"/>
+                  <wp:effectExtent l="0" t="0" r="0" b="0"/>
+                  <wp:docPr id="971" name="image45.png"/>
+                  <wp:cNvGraphicFramePr/>
+                  <a:graphic xmlns:a="http://schemas.openxmlformats.org/drawingml/2006/main">
+                    <a:graphicData uri="http://schemas.openxmlformats.org/drawingml/2006/picture">
+                      <pic:pic xmlns:pic="http://schemas.openxmlformats.org/drawingml/2006/picture">
+                        <pic:nvPicPr>
+                          <pic:cNvPr id="0" name="image45.png"/>
+                          <pic:cNvPicPr preferRelativeResize="0"/>
+                        </pic:nvPicPr>
+                        <pic:blipFill>
+                          <a:blip r:embed="rId24"/>
+                          <a:srcRect/>
+                          <a:stretch>
+                            <a:fillRect/>
+                          </a:stretch>
+                        </pic:blipFill>
+                        <pic:spPr>
+                          <a:xfrm>
+                            <a:off x="0" y="0"/>
+                            <a:ext cx="104775" cy="76200"/>
+                          </a:xfrm>
+                          <a:prstGeom prst="rect">
+                            <a:avLst/>
+                          </a:prstGeom>
+                          <a:ln/>
+                        </pic:spPr>
+                      </pic:pic>
+                    </a:graphicData>
+                  </a:graphic>
+                </wp:inline>
+              </w:drawing>
+            </w:r>
+          </w:p>
+        </w:tc>
+        <w:tc>
+          <w:tcPr>
+            <w:tcW w:w="990" w:type="dxa"/>
+            <w:shd w:val="clear" w:color="auto" w:fill="5B9BD5"/>
+            <w:tcMar>
+              <w:left w:w="108" w:type="dxa"/>
+              <w:right w:w="108" w:type="dxa"/>
+            </w:tcMar>
+            <w:vAlign w:val="center"/>
+          </w:tcPr>
+          <w:p>
+            <w:r>
+              <w:rPr>
+                <w:noProof/>
+              </w:rPr>
+              <w:drawing>
+                <wp:inline distT="0" distB="0" distL="0" distR="0" wp14:anchorId="08EA2A1F" wp14:editId="1A5E90A0">
+                  <wp:extent cx="104775" cy="76200"/>
+                  <wp:effectExtent l="0" t="0" r="0" b="0"/>
+                  <wp:docPr id="974" name="image45.png"/>
+                  <wp:cNvGraphicFramePr/>
+                  <a:graphic xmlns:a="http://schemas.openxmlformats.org/drawingml/2006/main">
+                    <a:graphicData uri="http://schemas.openxmlformats.org/drawingml/2006/picture">
+                      <pic:pic xmlns:pic="http://schemas.openxmlformats.org/drawingml/2006/picture">
+                        <pic:nvPicPr>
+                          <pic:cNvPr id="0" name="image45.png"/>
+                          <pic:cNvPicPr preferRelativeResize="0"/>
+                        </pic:nvPicPr>
+                        <pic:blipFill>
+                          <a:blip r:embed="rId24"/>
+                          <a:srcRect/>
+                          <a:stretch>
+                            <a:fillRect/>
+                          </a:stretch>
+                        </pic:blipFill>
+                        <pic:spPr>
+                          <a:xfrm>
+                            <a:off x="0" y="0"/>
+                            <a:ext cx="104775" cy="76200"/>
+                          </a:xfrm>
+                          <a:prstGeom prst="rect">
+                            <a:avLst/>
+                          </a:prstGeom>
+                          <a:ln/>
+                        </pic:spPr>
+                      </pic:pic>
+                    </a:graphicData>
+                  </a:graphic>
+                </wp:inline>
+              </w:drawing>
+            </w:r>
+          </w:p>
+        </w:tc>
+      </w:tr>
+      <w:tr>
+        <w:trPr>
+          <w:trHeight w:val="460"/>
+        </w:trPr>
+        <w:tc>
+          <w:tcPr>
+            <w:tcW w:w="851" w:type="dxa"/>
+            <w:shd w:val="clear" w:color="auto" w:fill="FCFCFC"/>
+            <w:tcMar>
+              <w:left w:w="108" w:type="dxa"/>
+              <w:right w:w="108" w:type="dxa"/>
+            </w:tcMar>
+            <w:vAlign w:val="center"/>
+          </w:tcPr>
+          <w:p>
+            <w:r>
+              <w:t>V</w:t>
+            </w:r>
+            <w:r>
+              <w:t>6</w:t>
+            </w:r>
+            <w:r>
+              <w:t>.</w:t>
+            </w:r>
+            <w:r>
+              <w:t>2</w:t>
+            </w:r>
+          </w:p>
+        </w:tc>
+        <w:tc>
+          <w:tcPr>
+            <w:tcW w:w="6214" w:type="dxa"/>
+            <w:gridSpan w:val="2"/>
+            <w:shd w:val="clear" w:color="auto" w:fill="FCFCFC"/>
+            <w:tcMar>
+              <w:left w:w="108" w:type="dxa"/>
+              <w:right w:w="108" w:type="dxa"/>
+            </w:tcMar>
+            <w:vAlign w:val="center"/>
+          </w:tcPr>
+          <w:p/>
+        </w:tc>
+        <w:tc>
+          <w:tcPr>
+            <w:tcW w:w="990" w:type="dxa"/>
+            <w:shd w:val="clear" w:color="auto" w:fill="F1C40F"/>
+            <w:tcMar>
+              <w:left w:w="108" w:type="dxa"/>
+              <w:right w:w="108" w:type="dxa"/>
+            </w:tcMar>
+            <w:vAlign w:val="center"/>
+          </w:tcPr>
+          <w:p>
+            <w:r>
+              <w:rPr>
+                <w:noProof/>
+              </w:rPr>
+              <w:drawing>
+                <wp:inline distT="0" distB="0" distL="0" distR="0" wp14:anchorId="38DF07CB" wp14:editId="5F3ABD07">
+                  <wp:extent cx="104775" cy="76200"/>
+                  <wp:effectExtent l="0" t="0" r="0" b="0"/>
+                  <wp:docPr id="975" name="image45.png"/>
+                  <wp:cNvGraphicFramePr/>
+                  <a:graphic xmlns:a="http://schemas.openxmlformats.org/drawingml/2006/main">
+                    <a:graphicData uri="http://schemas.openxmlformats.org/drawingml/2006/picture">
+                      <pic:pic xmlns:pic="http://schemas.openxmlformats.org/drawingml/2006/picture">
+                        <pic:nvPicPr>
+                          <pic:cNvPr id="0" name="image45.png"/>
+                          <pic:cNvPicPr preferRelativeResize="0"/>
+                        </pic:nvPicPr>
+                        <pic:blipFill>
+                          <a:blip r:embed="rId24"/>
+                          <a:srcRect/>
+                          <a:stretch>
+                            <a:fillRect/>
+                          </a:stretch>
+                        </pic:blipFill>
+                        <pic:spPr>
+                          <a:xfrm>
+                            <a:off x="0" y="0"/>
+                            <a:ext cx="104775" cy="76200"/>
+                          </a:xfrm>
+                          <a:prstGeom prst="rect">
+                            <a:avLst/>
+                          </a:prstGeom>
+                          <a:ln/>
+                        </pic:spPr>
+                      </pic:pic>
+                    </a:graphicData>
+                  </a:graphic>
+                </wp:inline>
+              </w:drawing>
+            </w:r>
+          </w:p>
+        </w:tc>
+        <w:tc>
+          <w:tcPr>
+            <w:tcW w:w="990" w:type="dxa"/>
+            <w:shd w:val="clear" w:color="auto" w:fill="2EC971"/>
+            <w:tcMar>
+              <w:left w:w="108" w:type="dxa"/>
+              <w:right w:w="108" w:type="dxa"/>
+            </w:tcMar>
+            <w:vAlign w:val="center"/>
+          </w:tcPr>
+          <w:p>
+            <w:r>
+              <w:rPr>
+                <w:noProof/>
+              </w:rPr>
+              <w:drawing>
+                <wp:inline distT="0" distB="0" distL="0" distR="0" wp14:anchorId="6B729DEA" wp14:editId="27211B30">
+                  <wp:extent cx="104775" cy="76200"/>
+                  <wp:effectExtent l="0" t="0" r="0" b="0"/>
+                  <wp:docPr id="976" name="image45.png"/>
+                  <wp:cNvGraphicFramePr/>
+                  <a:graphic xmlns:a="http://schemas.openxmlformats.org/drawingml/2006/main">
+                    <a:graphicData uri="http://schemas.openxmlformats.org/drawingml/2006/picture">
+                      <pic:pic xmlns:pic="http://schemas.openxmlformats.org/drawingml/2006/picture">
+                        <pic:nvPicPr>
+                          <pic:cNvPr id="0" name="image45.png"/>
+                          <pic:cNvPicPr preferRelativeResize="0"/>
+                        </pic:nvPicPr>
+                        <pic:blipFill>
+                          <a:blip r:embed="rId24"/>
+                          <a:srcRect/>
+                          <a:stretch>
+                            <a:fillRect/>
+                          </a:stretch>
+                        </pic:blipFill>
+                        <pic:spPr>
+                          <a:xfrm>
+                            <a:off x="0" y="0"/>
+                            <a:ext cx="104775" cy="76200"/>
+                          </a:xfrm>
+                          <a:prstGeom prst="rect">
+                            <a:avLst/>
+                          </a:prstGeom>
+                          <a:ln/>
+                        </pic:spPr>
+                      </pic:pic>
+                    </a:graphicData>
+                  </a:graphic>
+                </wp:inline>
+              </w:drawing>
+            </w:r>
+          </w:p>
+        </w:tc>
+        <w:tc>
+          <w:tcPr>
+            <w:tcW w:w="990" w:type="dxa"/>
+            <w:shd w:val="clear" w:color="auto" w:fill="5B9BD5"/>
+            <w:tcMar>
+              <w:left w:w="108" w:type="dxa"/>
+              <w:right w:w="108" w:type="dxa"/>
+            </w:tcMar>
+            <w:vAlign w:val="center"/>
+          </w:tcPr>
+          <w:p>
+            <w:r>
+              <w:rPr>
+                <w:noProof/>
+              </w:rPr>
+              <w:drawing>
+                <wp:inline distT="0" distB="0" distL="0" distR="0" wp14:anchorId="3C1CB99C" wp14:editId="35095FDA">
+                  <wp:extent cx="104775" cy="76200"/>
+                  <wp:effectExtent l="0" t="0" r="0" b="0"/>
+                  <wp:docPr id="977" name="image45.png"/>
+                  <wp:cNvGraphicFramePr/>
+                  <a:graphic xmlns:a="http://schemas.openxmlformats.org/drawingml/2006/main">
+                    <a:graphicData uri="http://schemas.openxmlformats.org/drawingml/2006/picture">
+                      <pic:pic xmlns:pic="http://schemas.openxmlformats.org/drawingml/2006/picture">
+                        <pic:nvPicPr>
+                          <pic:cNvPr id="0" name="image45.png"/>
+                          <pic:cNvPicPr preferRelativeResize="0"/>
+                        </pic:nvPicPr>
+                        <pic:blipFill>
+                          <a:blip r:embed="rId24"/>
+                          <a:srcRect/>
+                          <a:stretch>
+                            <a:fillRect/>
+                          </a:stretch>
+                        </pic:blipFill>
+                        <pic:spPr>
+                          <a:xfrm>
+                            <a:off x="0" y="0"/>
+                            <a:ext cx="104775" cy="76200"/>
+                          </a:xfrm>
+                          <a:prstGeom prst="rect">
+                            <a:avLst/>
+                          </a:prstGeom>
+                          <a:ln/>
+                        </pic:spPr>
+                      </pic:pic>
+                    </a:graphicData>
+                  </a:graphic>
+                </wp:inline>
+              </w:drawing>
+            </w:r>
+          </w:p>
+        </w:tc>
+      </w:tr>
+      <w:tr>
+        <w:trPr>
+          <w:trHeight w:val="460"/>
+        </w:trPr>
+        <w:tc>
+          <w:tcPr>
+            <w:tcW w:w="851" w:type="dxa"/>
+            <w:shd w:val="clear" w:color="auto" w:fill="FCFCFC"/>
+            <w:tcMar>
+              <w:left w:w="108" w:type="dxa"/>
+              <w:right w:w="108" w:type="dxa"/>
+            </w:tcMar>
+            <w:vAlign w:val="center"/>
+          </w:tcPr>
+          <w:p>
+            <w:r>
+              <w:t>V</w:t>
+            </w:r>
+            <w:r>
+              <w:t>6</w:t>
+            </w:r>
+            <w:r>
+              <w:t>.</w:t>
+            </w:r>
+            <w:r>
+              <w:t>3</w:t>
+            </w:r>
+          </w:p>
+        </w:tc>
+        <w:tc>
+          <w:tcPr>
+            <w:tcW w:w="6214" w:type="dxa"/>
+            <w:gridSpan w:val="2"/>
+            <w:shd w:val="clear" w:color="auto" w:fill="FCFCFC"/>
+            <w:tcMar>
+              <w:left w:w="108" w:type="dxa"/>
+              <w:right w:w="108" w:type="dxa"/>
+            </w:tcMar>
+            <w:vAlign w:val="center"/>
+          </w:tcPr>
+          <w:p/>
+        </w:tc>
+        <w:tc>
+          <w:tcPr>
+            <w:tcW w:w="990" w:type="dxa"/>
+            <w:shd w:val="clear" w:color="auto" w:fill="FFFFFF"/>
+            <w:tcMar>
+              <w:left w:w="108" w:type="dxa"/>
+              <w:right w:w="108" w:type="dxa"/>
+            </w:tcMar>
+            <w:vAlign w:val="center"/>
+          </w:tcPr>
+          <w:p/>
+        </w:tc>
+        <w:tc>
+          <w:tcPr>
+            <w:tcW w:w="990" w:type="dxa"/>
+            <w:shd w:val="clear" w:color="auto" w:fill="2EC971"/>
+            <w:tcMar>
+              <w:left w:w="108" w:type="dxa"/>
+              <w:right w:w="108" w:type="dxa"/>
+            </w:tcMar>
+            <w:vAlign w:val="center"/>
+          </w:tcPr>
+          <w:p>
+            <w:r>
+              <w:rPr>
+                <w:noProof/>
+              </w:rPr>
+              <w:drawing>
+                <wp:inline distT="0" distB="0" distL="0" distR="0" wp14:anchorId="43AF014A" wp14:editId="2BD15E95">
+                  <wp:extent cx="104775" cy="76200"/>
+                  <wp:effectExtent l="0" t="0" r="0" b="0"/>
+                  <wp:docPr id="978" name="image45.png"/>
+                  <wp:cNvGraphicFramePr/>
+                  <a:graphic xmlns:a="http://schemas.openxmlformats.org/drawingml/2006/main">
+                    <a:graphicData uri="http://schemas.openxmlformats.org/drawingml/2006/picture">
+                      <pic:pic xmlns:pic="http://schemas.openxmlformats.org/drawingml/2006/picture">
+                        <pic:nvPicPr>
+                          <pic:cNvPr id="0" name="image45.png"/>
+                          <pic:cNvPicPr preferRelativeResize="0"/>
+                        </pic:nvPicPr>
+                        <pic:blipFill>
+                          <a:blip r:embed="rId24"/>
+                          <a:srcRect/>
+                          <a:stretch>
+                            <a:fillRect/>
+                          </a:stretch>
+                        </pic:blipFill>
+                        <pic:spPr>
+                          <a:xfrm>
+                            <a:off x="0" y="0"/>
+                            <a:ext cx="104775" cy="76200"/>
+                          </a:xfrm>
+                          <a:prstGeom prst="rect">
+                            <a:avLst/>
+                          </a:prstGeom>
+                          <a:ln/>
+                        </pic:spPr>
+                      </pic:pic>
+                    </a:graphicData>
+                  </a:graphic>
+                </wp:inline>
+              </w:drawing>
+            </w:r>
+          </w:p>
+        </w:tc>
+        <w:tc>
+          <w:tcPr>
+            <w:tcW w:w="990" w:type="dxa"/>
+            <w:shd w:val="clear" w:color="auto" w:fill="5B9BD5"/>
+            <w:tcMar>
+              <w:left w:w="108" w:type="dxa"/>
+              <w:right w:w="108" w:type="dxa"/>
+            </w:tcMar>
+            <w:vAlign w:val="center"/>
+          </w:tcPr>
+          <w:p>
+            <w:r>
+              <w:rPr>
+                <w:noProof/>
+              </w:rPr>
+              <w:drawing>
+                <wp:inline distT="0" distB="0" distL="0" distR="0" wp14:anchorId="1A2646C8" wp14:editId="49763987">
+                  <wp:extent cx="104775" cy="76200"/>
+                  <wp:effectExtent l="0" t="0" r="0" b="0"/>
+                  <wp:docPr id="979" name="image45.png"/>
+                  <wp:cNvGraphicFramePr/>
+                  <a:graphic xmlns:a="http://schemas.openxmlformats.org/drawingml/2006/main">
+                    <a:graphicData uri="http://schemas.openxmlformats.org/drawingml/2006/picture">
+                      <pic:pic xmlns:pic="http://schemas.openxmlformats.org/drawingml/2006/picture">
+                        <pic:nvPicPr>
+                          <pic:cNvPr id="0" name="image45.png"/>
+                          <pic:cNvPicPr preferRelativeResize="0"/>
+                        </pic:nvPicPr>
+                        <pic:blipFill>
+                          <a:blip r:embed="rId24"/>
+                          <a:srcRect/>
+                          <a:stretch>
+                            <a:fillRect/>
+                          </a:stretch>
+                        </pic:blipFill>
+                        <pic:spPr>
+                          <a:xfrm>
+                            <a:off x="0" y="0"/>
+                            <a:ext cx="104775" cy="76200"/>
+                          </a:xfrm>
+                          <a:prstGeom prst="rect">
+                            <a:avLst/>
+                          </a:prstGeom>
+                          <a:ln/>
+                        </pic:spPr>
+                      </pic:pic>
+                    </a:graphicData>
+                  </a:graphic>
+                </wp:inline>
+              </w:drawing>
+            </w:r>
+          </w:p>
+        </w:tc>
+      </w:tr>
+      <w:tr>
+        <w:trPr>
+          <w:trHeight w:val="460"/>
+        </w:trPr>
+        <w:tc>
+          <w:tcPr>
+            <w:tcW w:w="851" w:type="dxa"/>
+            <w:shd w:val="clear" w:color="auto" w:fill="FCFCFC"/>
+            <w:tcMar>
+              <w:left w:w="108" w:type="dxa"/>
+              <w:right w:w="108" w:type="dxa"/>
+            </w:tcMar>
+            <w:vAlign w:val="center"/>
+          </w:tcPr>
+          <w:p>
+            <w:r>
+              <w:t>V</w:t>
+            </w:r>
+            <w:r>
+              <w:t>6</w:t>
+            </w:r>
+            <w:r>
+              <w:t>.</w:t>
+            </w:r>
+            <w:r>
+              <w:t>4</w:t>
+            </w:r>
+          </w:p>
+        </w:tc>
+        <w:tc>
+          <w:tcPr>
+            <w:tcW w:w="6214" w:type="dxa"/>
+            <w:gridSpan w:val="2"/>
+            <w:shd w:val="clear" w:color="auto" w:fill="FCFCFC"/>
+            <w:tcMar>
+              <w:left w:w="108" w:type="dxa"/>
+              <w:right w:w="108" w:type="dxa"/>
+            </w:tcMar>
+            <w:vAlign w:val="center"/>
+          </w:tcPr>
+          <w:p/>
+        </w:tc>
+        <w:tc>
+          <w:tcPr>
+            <w:tcW w:w="990" w:type="dxa"/>
+            <w:shd w:val="clear" w:color="auto" w:fill="F1C40F"/>
+            <w:tcMar>
+              <w:left w:w="108" w:type="dxa"/>
+              <w:right w:w="108" w:type="dxa"/>
+            </w:tcMar>
+            <w:vAlign w:val="center"/>
+          </w:tcPr>
+          <w:p>
+            <w:r>
+              <w:rPr>
+                <w:noProof/>
+              </w:rPr>
+              <w:drawing>
+                <wp:inline distT="0" distB="0" distL="0" distR="0" wp14:anchorId="5789C5D6" wp14:editId="5B777BC1">
+                  <wp:extent cx="104775" cy="76200"/>
+                  <wp:effectExtent l="0" t="0" r="0" b="0"/>
+                  <wp:docPr id="980" name="image45.png"/>
+                  <wp:cNvGraphicFramePr/>
+                  <a:graphic xmlns:a="http://schemas.openxmlformats.org/drawingml/2006/main">
+                    <a:graphicData uri="http://schemas.openxmlformats.org/drawingml/2006/picture">
+                      <pic:pic xmlns:pic="http://schemas.openxmlformats.org/drawingml/2006/picture">
+                        <pic:nvPicPr>
+                          <pic:cNvPr id="0" name="image45.png"/>
+                          <pic:cNvPicPr preferRelativeResize="0"/>
+                        </pic:nvPicPr>
+                        <pic:blipFill>
+                          <a:blip r:embed="rId24"/>
+                          <a:srcRect/>
+                          <a:stretch>
+                            <a:fillRect/>
+                          </a:stretch>
+                        </pic:blipFill>
+                        <pic:spPr>
+                          <a:xfrm>
+                            <a:off x="0" y="0"/>
+                            <a:ext cx="104775" cy="76200"/>
+                          </a:xfrm>
+                          <a:prstGeom prst="rect">
+                            <a:avLst/>
+                          </a:prstGeom>
+                          <a:ln/>
+                        </pic:spPr>
+                      </pic:pic>
+                    </a:graphicData>
+                  </a:graphic>
+                </wp:inline>
+              </w:drawing>
+            </w:r>
+          </w:p>
+        </w:tc>
+        <w:tc>
+          <w:tcPr>
+            <w:tcW w:w="990" w:type="dxa"/>
+            <w:shd w:val="clear" w:color="auto" w:fill="2EC971"/>
+            <w:tcMar>
+              <w:left w:w="108" w:type="dxa"/>
+              <w:right w:w="108" w:type="dxa"/>
+            </w:tcMar>
+            <w:vAlign w:val="center"/>
+          </w:tcPr>
+          <w:p>
+            <w:r>
+              <w:rPr>
+                <w:noProof/>
+              </w:rPr>
+              <w:drawing>
+                <wp:inline distT="0" distB="0" distL="0" distR="0" wp14:anchorId="11D3933A" wp14:editId="7CC3D210">
+                  <wp:extent cx="104775" cy="76200"/>
+                  <wp:effectExtent l="0" t="0" r="0" b="0"/>
+                  <wp:docPr id="981" name="image45.png"/>
+                  <wp:cNvGraphicFramePr/>
+                  <a:graphic xmlns:a="http://schemas.openxmlformats.org/drawingml/2006/main">
+                    <a:graphicData uri="http://schemas.openxmlformats.org/drawingml/2006/picture">
+                      <pic:pic xmlns:pic="http://schemas.openxmlformats.org/drawingml/2006/picture">
+                        <pic:nvPicPr>
+                          <pic:cNvPr id="0" name="image45.png"/>
+                          <pic:cNvPicPr preferRelativeResize="0"/>
+                        </pic:nvPicPr>
+                        <pic:blipFill>
+                          <a:blip r:embed="rId24"/>
+                          <a:srcRect/>
+                          <a:stretch>
+                            <a:fillRect/>
+                          </a:stretch>
+                        </pic:blipFill>
+                        <pic:spPr>
+                          <a:xfrm>
+                            <a:off x="0" y="0"/>
+                            <a:ext cx="104775" cy="76200"/>
+                          </a:xfrm>
+                          <a:prstGeom prst="rect">
+                            <a:avLst/>
+                          </a:prstGeom>
+                          <a:ln/>
+                        </pic:spPr>
+                      </pic:pic>
+                    </a:graphicData>
+                  </a:graphic>
+                </wp:inline>
+              </w:drawing>
+            </w:r>
+          </w:p>
+        </w:tc>
+        <w:tc>
+          <w:tcPr>
+            <w:tcW w:w="990" w:type="dxa"/>
+            <w:shd w:val="clear" w:color="auto" w:fill="5B9BD5"/>
+            <w:tcMar>
+              <w:left w:w="108" w:type="dxa"/>
+              <w:right w:w="108" w:type="dxa"/>
+            </w:tcMar>
+            <w:vAlign w:val="center"/>
+          </w:tcPr>
+          <w:p>
+            <w:r>
+              <w:rPr>
+                <w:noProof/>
+              </w:rPr>
+              <w:drawing>
+                <wp:inline distT="0" distB="0" distL="0" distR="0" wp14:anchorId="7F5EA047" wp14:editId="6C37B65B">
+                  <wp:extent cx="104775" cy="76200"/>
+                  <wp:effectExtent l="0" t="0" r="0" b="0"/>
+                  <wp:docPr id="982" name="image45.png"/>
+                  <wp:cNvGraphicFramePr/>
+                  <a:graphic xmlns:a="http://schemas.openxmlformats.org/drawingml/2006/main">
+                    <a:graphicData uri="http://schemas.openxmlformats.org/drawingml/2006/picture">
+                      <pic:pic xmlns:pic="http://schemas.openxmlformats.org/drawingml/2006/picture">
+                        <pic:nvPicPr>
+                          <pic:cNvPr id="0" name="image45.png"/>
+                          <pic:cNvPicPr preferRelativeResize="0"/>
+                        </pic:nvPicPr>
+                        <pic:blipFill>
+                          <a:blip r:embed="rId24"/>
+                          <a:srcRect/>
+                          <a:stretch>
+                            <a:fillRect/>
+                          </a:stretch>
+                        </pic:blipFill>
+                        <pic:spPr>
+                          <a:xfrm>
+                            <a:off x="0" y="0"/>
+                            <a:ext cx="104775" cy="76200"/>
+                          </a:xfrm>
+                          <a:prstGeom prst="rect">
+                            <a:avLst/>
+                          </a:prstGeom>
+                          <a:ln/>
+                        </pic:spPr>
+                      </pic:pic>
+                    </a:graphicData>
+                  </a:graphic>
+                </wp:inline>
+              </w:drawing>
+            </w:r>
+          </w:p>
+        </w:tc>
+      </w:tr>
+      <w:tr>
+        <w:trPr>
+          <w:trHeight w:val="460"/>
+        </w:trPr>
+        <w:tc>
+          <w:tcPr>
+            <w:tcW w:w="851" w:type="dxa"/>
+            <w:shd w:val="clear" w:color="auto" w:fill="FCFCFC"/>
+            <w:tcMar>
+              <w:left w:w="108" w:type="dxa"/>
+              <w:right w:w="108" w:type="dxa"/>
+            </w:tcMar>
+            <w:vAlign w:val="center"/>
+          </w:tcPr>
+          <w:p>
+            <w:r>
+              <w:t>V</w:t>
+            </w:r>
+            <w:r>
+              <w:t>6</w:t>
+            </w:r>
+            <w:r>
+              <w:t>.</w:t>
+            </w:r>
+            <w:r>
+              <w:t>5</w:t>
+            </w:r>
+          </w:p>
+        </w:tc>
+        <w:tc>
+          <w:tcPr>
+            <w:tcW w:w="6214" w:type="dxa"/>
+            <w:gridSpan w:val="2"/>
+            <w:shd w:val="clear" w:color="auto" w:fill="FCFCFC"/>
+            <w:tcMar>
+              <w:left w:w="108" w:type="dxa"/>
+              <w:right w:w="108" w:type="dxa"/>
+            </w:tcMar>
+            <w:vAlign w:val="center"/>
+          </w:tcPr>
+          <w:p/>
+        </w:tc>
+        <w:tc>
+          <w:tcPr>
+            <w:tcW w:w="990" w:type="dxa"/>
+            <w:shd w:val="clear" w:color="auto" w:fill="FFFFFF"/>
+            <w:tcMar>
+              <w:left w:w="108" w:type="dxa"/>
+              <w:right w:w="108" w:type="dxa"/>
+            </w:tcMar>
+            <w:vAlign w:val="center"/>
+          </w:tcPr>
+          <w:p/>
+        </w:tc>
+        <w:tc>
+          <w:tcPr>
+            <w:tcW w:w="990" w:type="dxa"/>
+            <w:shd w:val="clear" w:color="auto" w:fill="FFFFFF"/>
+            <w:tcMar>
+              <w:left w:w="108" w:type="dxa"/>
+              <w:right w:w="108" w:type="dxa"/>
+            </w:tcMar>
+            <w:vAlign w:val="center"/>
+          </w:tcPr>
+          <w:p/>
+        </w:tc>
+        <w:tc>
+          <w:tcPr>
+            <w:tcW w:w="990" w:type="dxa"/>
+            <w:shd w:val="clear" w:color="auto" w:fill="5B9BD5"/>
+            <w:tcMar>
+              <w:left w:w="108" w:type="dxa"/>
+              <w:right w:w="108" w:type="dxa"/>
+            </w:tcMar>
+            <w:vAlign w:val="center"/>
+          </w:tcPr>
+          <w:p>
+            <w:r>
+              <w:rPr>
+                <w:noProof/>
+              </w:rPr>
+              <w:drawing>
+                <wp:inline distT="0" distB="0" distL="0" distR="0" wp14:anchorId="305BB6EC" wp14:editId="49854AEF">
+                  <wp:extent cx="104775" cy="76200"/>
+                  <wp:effectExtent l="0" t="0" r="0" b="0"/>
+                  <wp:docPr id="983" name="image45.png"/>
+                  <wp:cNvGraphicFramePr/>
+                  <a:graphic xmlns:a="http://schemas.openxmlformats.org/drawingml/2006/main">
+                    <a:graphicData uri="http://schemas.openxmlformats.org/drawingml/2006/picture">
+                      <pic:pic xmlns:pic="http://schemas.openxmlformats.org/drawingml/2006/picture">
+                        <pic:nvPicPr>
+                          <pic:cNvPr id="0" name="image45.png"/>
+                          <pic:cNvPicPr preferRelativeResize="0"/>
+                        </pic:nvPicPr>
+                        <pic:blipFill>
+                          <a:blip r:embed="rId24"/>
+                          <a:srcRect/>
+                          <a:stretch>
+                            <a:fillRect/>
+                          </a:stretch>
+                        </pic:blipFill>
+                        <pic:spPr>
+                          <a:xfrm>
+                            <a:off x="0" y="0"/>
+                            <a:ext cx="104775" cy="76200"/>
+                          </a:xfrm>
+                          <a:prstGeom prst="rect">
+                            <a:avLst/>
+                          </a:prstGeom>
+                          <a:ln/>
+                        </pic:spPr>
+                      </pic:pic>
+                    </a:graphicData>
+                  </a:graphic>
+                </wp:inline>
+              </w:drawing>
+            </w:r>
+          </w:p>
+        </w:tc>
+      </w:tr>
+      <w:tr>
+        <w:trPr>
+          <w:trHeight w:val="460"/>
+        </w:trPr>
+        <w:tc>
+          <w:tcPr>
+            <w:tcW w:w="851" w:type="dxa"/>
+            <w:shd w:val="clear" w:color="auto" w:fill="FCFCFC"/>
+            <w:tcMar>
+              <w:left w:w="108" w:type="dxa"/>
+              <w:right w:w="108" w:type="dxa"/>
+            </w:tcMar>
+            <w:vAlign w:val="center"/>
+          </w:tcPr>
+          <w:p>
+            <w:r>
+              <w:t>V</w:t>
+            </w:r>
+            <w:r>
+              <w:t>6.6</w:t>
+            </w:r>
+          </w:p>
+        </w:tc>
+        <w:tc>
+          <w:tcPr>
+            <w:tcW w:w="6214" w:type="dxa"/>
+            <w:gridSpan w:val="2"/>
+            <w:shd w:val="clear" w:color="auto" w:fill="FCFCFC"/>
+            <w:tcMar>
+              <w:left w:w="108" w:type="dxa"/>
+              <w:right w:w="108" w:type="dxa"/>
+            </w:tcMar>
+            <w:vAlign w:val="center"/>
+          </w:tcPr>
+          <w:p/>
+        </w:tc>
+        <w:tc>
+          <w:tcPr>
+            <w:tcW w:w="990" w:type="dxa"/>
+            <w:shd w:val="clear" w:color="auto" w:fill="FFFFFF"/>
+            <w:tcMar>
+              <w:left w:w="108" w:type="dxa"/>
+              <w:right w:w="108" w:type="dxa"/>
+            </w:tcMar>
+            <w:vAlign w:val="center"/>
+          </w:tcPr>
+          <w:p/>
+        </w:tc>
+        <w:tc>
+          <w:tcPr>
+            <w:tcW w:w="990" w:type="dxa"/>
+            <w:shd w:val="clear" w:color="auto" w:fill="FFFFFF"/>
+            <w:tcMar>
+              <w:left w:w="108" w:type="dxa"/>
+              <w:right w:w="108" w:type="dxa"/>
+            </w:tcMar>
+            <w:vAlign w:val="center"/>
+          </w:tcPr>
+          <w:p/>
+        </w:tc>
+        <w:tc>
+          <w:tcPr>
+            <w:tcW w:w="990" w:type="dxa"/>
+            <w:shd w:val="clear" w:color="auto" w:fill="5B9BD5"/>
+            <w:tcMar>
+              <w:left w:w="108" w:type="dxa"/>
+              <w:right w:w="108" w:type="dxa"/>
+            </w:tcMar>
+            <w:vAlign w:val="center"/>
+          </w:tcPr>
+          <w:p>
+            <w:r>
+              <w:rPr>
+                <w:noProof/>
+              </w:rPr>
+              <w:drawing>
+                <wp:inline distT="0" distB="0" distL="0" distR="0" wp14:anchorId="19988C71" wp14:editId="0C5087D2">
+                  <wp:extent cx="104775" cy="76200"/>
+                  <wp:effectExtent l="0" t="0" r="0" b="0"/>
+                  <wp:docPr id="984" name="image45.png"/>
+                  <wp:cNvGraphicFramePr/>
+                  <a:graphic xmlns:a="http://schemas.openxmlformats.org/drawingml/2006/main">
+                    <a:graphicData uri="http://schemas.openxmlformats.org/drawingml/2006/picture">
+                      <pic:pic xmlns:pic="http://schemas.openxmlformats.org/drawingml/2006/picture">
+                        <pic:nvPicPr>
+                          <pic:cNvPr id="0" name="image45.png"/>
+                          <pic:cNvPicPr preferRelativeResize="0"/>
+                        </pic:nvPicPr>
+                        <pic:blipFill>
+                          <a:blip r:embed="rId24"/>
+                          <a:srcRect/>
+                          <a:stretch>
+                            <a:fillRect/>
+                          </a:stretch>
+                        </pic:blipFill>
+                        <pic:spPr>
+                          <a:xfrm>
+                            <a:off x="0" y="0"/>
+                            <a:ext cx="104775" cy="76200"/>
+                          </a:xfrm>
+                          <a:prstGeom prst="rect">
+                            <a:avLst/>
+                          </a:prstGeom>
+                          <a:ln/>
+                        </pic:spPr>
+                      </pic:pic>
+                    </a:graphicData>
+                  </a:graphic>
+                </wp:inline>
+              </w:drawing>
+            </w:r>
+          </w:p>
+        </w:tc>
+      </w:tr>
+      <w:tr>
+        <w:trPr>
+          <w:trHeight w:val="460"/>
+        </w:trPr>
+        <w:tc>
+          <w:tcPr>
+            <w:tcW w:w="851" w:type="dxa"/>
+            <w:shd w:val="clear" w:color="auto" w:fill="FCFCFC"/>
+            <w:tcMar>
+              <w:left w:w="108" w:type="dxa"/>
+              <w:right w:w="108" w:type="dxa"/>
+            </w:tcMar>
+            <w:vAlign w:val="center"/>
+          </w:tcPr>
+          <w:p>
+            <w:r>
+              <w:t>V</w:t>
+            </w:r>
+            <w:r>
+              <w:t>6</w:t>
+            </w:r>
+            <w:r>
+              <w:t>.</w:t>
+            </w:r>
+            <w:r>
+              <w:t>7</w:t>
+            </w:r>
+          </w:p>
+        </w:tc>
+        <w:tc>
+          <w:tcPr>
+            <w:tcW w:w="6214" w:type="dxa"/>
+            <w:gridSpan w:val="2"/>
+            <w:shd w:val="clear" w:color="auto" w:fill="FCFCFC"/>
+            <w:tcMar>
+              <w:left w:w="108" w:type="dxa"/>
+              <w:right w:w="108" w:type="dxa"/>
+            </w:tcMar>
+            <w:vAlign w:val="center"/>
+          </w:tcPr>
+          <w:p/>
+        </w:tc>
+        <w:tc>
+          <w:tcPr>
+            <w:tcW w:w="990" w:type="dxa"/>
+            <w:shd w:val="clear" w:color="auto" w:fill="FFFFFF"/>
+            <w:tcMar>
+              <w:left w:w="108" w:type="dxa"/>
+              <w:right w:w="108" w:type="dxa"/>
+            </w:tcMar>
+            <w:vAlign w:val="center"/>
+          </w:tcPr>
+          <w:p/>
+        </w:tc>
+        <w:tc>
+          <w:tcPr>
+            <w:tcW w:w="990" w:type="dxa"/>
+            <w:shd w:val="clear" w:color="auto" w:fill="2EC971"/>
+            <w:tcMar>
+              <w:left w:w="108" w:type="dxa"/>
+              <w:right w:w="108" w:type="dxa"/>
+            </w:tcMar>
+            <w:vAlign w:val="center"/>
+          </w:tcPr>
+          <w:p>
+            <w:r>
+              <w:rPr>
+                <w:noProof/>
+              </w:rPr>
+              <w:drawing>
+                <wp:inline distT="0" distB="0" distL="0" distR="0" wp14:anchorId="087742AF" wp14:editId="6245DA4F">
+                  <wp:extent cx="104775" cy="76200"/>
+                  <wp:effectExtent l="0" t="0" r="0" b="0"/>
+                  <wp:docPr id="985" name="image45.png"/>
+                  <wp:cNvGraphicFramePr/>
+                  <a:graphic xmlns:a="http://schemas.openxmlformats.org/drawingml/2006/main">
+                    <a:graphicData uri="http://schemas.openxmlformats.org/drawingml/2006/picture">
+                      <pic:pic xmlns:pic="http://schemas.openxmlformats.org/drawingml/2006/picture">
+                        <pic:nvPicPr>
+                          <pic:cNvPr id="0" name="image45.png"/>
+                          <pic:cNvPicPr preferRelativeResize="0"/>
+                        </pic:nvPicPr>
+                        <pic:blipFill>
+                          <a:blip r:embed="rId24"/>
+                          <a:srcRect/>
+                          <a:stretch>
+                            <a:fillRect/>
+                          </a:stretch>
+                        </pic:blipFill>
+                        <pic:spPr>
+                          <a:xfrm>
+                            <a:off x="0" y="0"/>
+                            <a:ext cx="104775" cy="76200"/>
+                          </a:xfrm>
+                          <a:prstGeom prst="rect">
+                            <a:avLst/>
+                          </a:prstGeom>
+                          <a:ln/>
+                        </pic:spPr>
+                      </pic:pic>
+                    </a:graphicData>
+                  </a:graphic>
+                </wp:inline>
+              </w:drawing>
+            </w:r>
+          </w:p>
+        </w:tc>
+        <w:tc>
+          <w:tcPr>
+            <w:tcW w:w="990" w:type="dxa"/>
+            <w:shd w:val="clear" w:color="auto" w:fill="5B9BD5"/>
+            <w:tcMar>
+              <w:left w:w="108" w:type="dxa"/>
+              <w:right w:w="108" w:type="dxa"/>
+            </w:tcMar>
+            <w:vAlign w:val="center"/>
+          </w:tcPr>
+          <w:p>
+            <w:r>
+              <w:rPr>
+                <w:noProof/>
+              </w:rPr>
+              <w:drawing>
+                <wp:inline distT="0" distB="0" distL="0" distR="0" wp14:anchorId="2CD50562" wp14:editId="033C3DAC">
+                  <wp:extent cx="104775" cy="76200"/>
+                  <wp:effectExtent l="0" t="0" r="0" b="0"/>
+                  <wp:docPr id="986" name="image45.png"/>
+                  <wp:cNvGraphicFramePr/>
+                  <a:graphic xmlns:a="http://schemas.openxmlformats.org/drawingml/2006/main">
+                    <a:graphicData uri="http://schemas.openxmlformats.org/drawingml/2006/picture">
+                      <pic:pic xmlns:pic="http://schemas.openxmlformats.org/drawingml/2006/picture">
+                        <pic:nvPicPr>
+                          <pic:cNvPr id="0" name="image45.png"/>
+                          <pic:cNvPicPr preferRelativeResize="0"/>
+                        </pic:nvPicPr>
+                        <pic:blipFill>
+                          <a:blip r:embed="rId24"/>
+                          <a:srcRect/>
+                          <a:stretch>
+                            <a:fillRect/>
+                          </a:stretch>
+                        </pic:blipFill>
+                        <pic:spPr>
+                          <a:xfrm>
+                            <a:off x="0" y="0"/>
+                            <a:ext cx="104775" cy="76200"/>
+                          </a:xfrm>
+                          <a:prstGeom prst="rect">
+                            <a:avLst/>
+                          </a:prstGeom>
+                          <a:ln/>
+                        </pic:spPr>
+                      </pic:pic>
+                    </a:graphicData>
+                  </a:graphic>
+                </wp:inline>
+              </w:drawing>
+            </w:r>
+          </w:p>
+        </w:tc>
+      </w:tr>
+      <w:tr>
+        <w:trPr>
+          <w:trHeight w:val="460"/>
+        </w:trPr>
+        <w:tc>
+          <w:tcPr>
+            <w:tcW w:w="851" w:type="dxa"/>
+            <w:shd w:val="clear" w:color="auto" w:fill="FCFCFC"/>
+            <w:tcMar>
+              <w:left w:w="108" w:type="dxa"/>
+              <w:right w:w="108" w:type="dxa"/>
+            </w:tcMar>
+            <w:vAlign w:val="center"/>
+          </w:tcPr>
+          <w:p>
+            <w:r>
+              <w:t>V</w:t>
+            </w:r>
+            <w:r>
+              <w:t>6.8</w:t>
+            </w:r>
+          </w:p>
+        </w:tc>
+        <w:tc>
+          <w:tcPr>
+            <w:tcW w:w="6214" w:type="dxa"/>
+            <w:gridSpan w:val="2"/>
+            <w:shd w:val="clear" w:color="auto" w:fill="FCFCFC"/>
+            <w:tcMar>
+              <w:left w:w="108" w:type="dxa"/>
+              <w:right w:w="108" w:type="dxa"/>
+            </w:tcMar>
+            <w:vAlign w:val="center"/>
+          </w:tcPr>
+          <w:p/>
+        </w:tc>
+        <w:tc>
+          <w:tcPr>
+            <w:tcW w:w="990" w:type="dxa"/>
+            <w:shd w:val="clear" w:color="auto" w:fill="F1C40F"/>
+            <w:tcMar>
+              <w:left w:w="108" w:type="dxa"/>
+              <w:right w:w="108" w:type="dxa"/>
+            </w:tcMar>
+            <w:vAlign w:val="center"/>
+          </w:tcPr>
+          <w:p>
+            <w:r>
+              <w:rPr>
+                <w:noProof/>
+              </w:rPr>
+              <w:drawing>
+                <wp:inline distT="0" distB="0" distL="0" distR="0" wp14:anchorId="3916A462" wp14:editId="34AD2696">
+                  <wp:extent cx="104775" cy="76200"/>
+                  <wp:effectExtent l="0" t="0" r="0" b="0"/>
+                  <wp:docPr id="987" name="image45.png"/>
+                  <wp:cNvGraphicFramePr/>
+                  <a:graphic xmlns:a="http://schemas.openxmlformats.org/drawingml/2006/main">
+                    <a:graphicData uri="http://schemas.openxmlformats.org/drawingml/2006/picture">
+                      <pic:pic xmlns:pic="http://schemas.openxmlformats.org/drawingml/2006/picture">
+                        <pic:nvPicPr>
+                          <pic:cNvPr id="0" name="image45.png"/>
+                          <pic:cNvPicPr preferRelativeResize="0"/>
+                        </pic:nvPicPr>
+                        <pic:blipFill>
+                          <a:blip r:embed="rId24"/>
+                          <a:srcRect/>
+                          <a:stretch>
+                            <a:fillRect/>
+                          </a:stretch>
+                        </pic:blipFill>
+                        <pic:spPr>
+                          <a:xfrm>
+                            <a:off x="0" y="0"/>
+                            <a:ext cx="104775" cy="76200"/>
+                          </a:xfrm>
+                          <a:prstGeom prst="rect">
+                            <a:avLst/>
+                          </a:prstGeom>
+                          <a:ln/>
+                        </pic:spPr>
+                      </pic:pic>
+                    </a:graphicData>
+                  </a:graphic>
+                </wp:inline>
+              </w:drawing>
+            </w:r>
+          </w:p>
+        </w:tc>
+        <w:tc>
+          <w:tcPr>
+            <w:tcW w:w="990" w:type="dxa"/>
+            <w:shd w:val="clear" w:color="auto" w:fill="2EC971"/>
+            <w:tcMar>
+              <w:left w:w="108" w:type="dxa"/>
+              <w:right w:w="108" w:type="dxa"/>
+            </w:tcMar>
+            <w:vAlign w:val="center"/>
+          </w:tcPr>
+          <w:p>
+            <w:r>
+              <w:rPr>
+                <w:noProof/>
+              </w:rPr>
+              <w:drawing>
+                <wp:inline distT="0" distB="0" distL="0" distR="0" wp14:anchorId="71AE10F2" wp14:editId="3DCD068E">
+                  <wp:extent cx="104775" cy="76200"/>
+                  <wp:effectExtent l="0" t="0" r="0" b="0"/>
+                  <wp:docPr id="988" name="image45.png"/>
+                  <wp:cNvGraphicFramePr/>
+                  <a:graphic xmlns:a="http://schemas.openxmlformats.org/drawingml/2006/main">
+                    <a:graphicData uri="http://schemas.openxmlformats.org/drawingml/2006/picture">
+                      <pic:pic xmlns:pic="http://schemas.openxmlformats.org/drawingml/2006/picture">
+                        <pic:nvPicPr>
+                          <pic:cNvPr id="0" name="image45.png"/>
+                          <pic:cNvPicPr preferRelativeResize="0"/>
+                        </pic:nvPicPr>
+                        <pic:blipFill>
+                          <a:blip r:embed="rId24"/>
+                          <a:srcRect/>
+                          <a:stretch>
+                            <a:fillRect/>
+                          </a:stretch>
+                        </pic:blipFill>
+                        <pic:spPr>
+                          <a:xfrm>
+                            <a:off x="0" y="0"/>
+                            <a:ext cx="104775" cy="76200"/>
+                          </a:xfrm>
+                          <a:prstGeom prst="rect">
+                            <a:avLst/>
+                          </a:prstGeom>
+                          <a:ln/>
+                        </pic:spPr>
+                      </pic:pic>
+                    </a:graphicData>
+                  </a:graphic>
+                </wp:inline>
+              </w:drawing>
+            </w:r>
+          </w:p>
+        </w:tc>
+        <w:tc>
+          <w:tcPr>
+            <w:tcW w:w="990" w:type="dxa"/>
+            <w:shd w:val="clear" w:color="auto" w:fill="5B9BD5"/>
+            <w:tcMar>
+              <w:left w:w="108" w:type="dxa"/>
+              <w:right w:w="108" w:type="dxa"/>
+            </w:tcMar>
+            <w:vAlign w:val="center"/>
+          </w:tcPr>
+          <w:p>
+            <w:r>
+              <w:rPr>
+                <w:noProof/>
+              </w:rPr>
+              <w:drawing>
+                <wp:inline distT="0" distB="0" distL="0" distR="0" wp14:anchorId="7D814C20" wp14:editId="64525FF5">
+                  <wp:extent cx="104775" cy="76200"/>
+                  <wp:effectExtent l="0" t="0" r="0" b="0"/>
+                  <wp:docPr id="989" name="image45.png"/>
+                  <wp:cNvGraphicFramePr/>
+                  <a:graphic xmlns:a="http://schemas.openxmlformats.org/drawingml/2006/main">
+                    <a:graphicData uri="http://schemas.openxmlformats.org/drawingml/2006/picture">
+                      <pic:pic xmlns:pic="http://schemas.openxmlformats.org/drawingml/2006/picture">
+                        <pic:nvPicPr>
+                          <pic:cNvPr id="0" name="image45.png"/>
+                          <pic:cNvPicPr preferRelativeResize="0"/>
+                        </pic:nvPicPr>
+                        <pic:blipFill>
+                          <a:blip r:embed="rId24"/>
+                          <a:srcRect/>
+                          <a:stretch>
+                            <a:fillRect/>
+                          </a:stretch>
+                        </pic:blipFill>
+                        <pic:spPr>
+                          <a:xfrm>
+                            <a:off x="0" y="0"/>
+                            <a:ext cx="104775" cy="76200"/>
+                          </a:xfrm>
+                          <a:prstGeom prst="rect">
+                            <a:avLst/>
+                          </a:prstGeom>
+                          <a:ln/>
+                        </pic:spPr>
+                      </pic:pic>
+                    </a:graphicData>
+                  </a:graphic>
+                </wp:inline>
+              </w:drawing>
+            </w:r>
+          </w:p>
+        </w:tc>
+      </w:tr>
+      <w:tr>
+        <w:trPr>
+          <w:trHeight w:val="460"/>
+        </w:trPr>
+        <w:tc>
+          <w:tcPr>
+            <w:tcW w:w="851" w:type="dxa"/>
+            <w:shd w:val="clear" w:color="auto" w:fill="FCFCFC"/>
+            <w:tcMar>
+              <w:left w:w="108" w:type="dxa"/>
+              <w:right w:w="108" w:type="dxa"/>
+            </w:tcMar>
+            <w:vAlign w:val="center"/>
+          </w:tcPr>
+          <w:p>
+            <w:r>
+              <w:t>V</w:t>
+            </w:r>
+            <w:r>
+              <w:t>6.9</w:t>
+            </w:r>
+          </w:p>
+        </w:tc>
+        <w:tc>
+          <w:tcPr>
+            <w:tcW w:w="6214" w:type="dxa"/>
+            <w:gridSpan w:val="2"/>
+            <w:shd w:val="clear" w:color="auto" w:fill="FCFCFC"/>
+            <w:tcMar>
+              <w:left w:w="108" w:type="dxa"/>
+              <w:right w:w="108" w:type="dxa"/>
+            </w:tcMar>
+            <w:vAlign w:val="center"/>
+          </w:tcPr>
+          <w:p/>
+        </w:tc>
+        <w:tc>
+          <w:tcPr>
+            <w:tcW w:w="990" w:type="dxa"/>
+            <w:shd w:val="clear" w:color="auto" w:fill="F1C40F"/>
+            <w:tcMar>
+              <w:left w:w="108" w:type="dxa"/>
+              <w:right w:w="108" w:type="dxa"/>
+            </w:tcMar>
+            <w:vAlign w:val="center"/>
+          </w:tcPr>
+          <w:p>
+            <w:r>
+              <w:rPr>
+                <w:noProof/>
+              </w:rPr>
+              <w:drawing>
+                <wp:inline distT="0" distB="0" distL="0" distR="0" wp14:anchorId="47382F6B" wp14:editId="517FE78C">
+                  <wp:extent cx="104775" cy="76200"/>
+                  <wp:effectExtent l="0" t="0" r="0" b="0"/>
+                  <wp:docPr id="990" name="image45.png"/>
+                  <wp:cNvGraphicFramePr/>
+                  <a:graphic xmlns:a="http://schemas.openxmlformats.org/drawingml/2006/main">
+                    <a:graphicData uri="http://schemas.openxmlformats.org/drawingml/2006/picture">
+                      <pic:pic xmlns:pic="http://schemas.openxmlformats.org/drawingml/2006/picture">
+                        <pic:nvPicPr>
+                          <pic:cNvPr id="0" name="image45.png"/>
+                          <pic:cNvPicPr preferRelativeResize="0"/>
+                        </pic:nvPicPr>
+                        <pic:blipFill>
+                          <a:blip r:embed="rId24"/>
+                          <a:srcRect/>
+                          <a:stretch>
+                            <a:fillRect/>
+                          </a:stretch>
+                        </pic:blipFill>
+                        <pic:spPr>
+                          <a:xfrm>
+                            <a:off x="0" y="0"/>
+                            <a:ext cx="104775" cy="76200"/>
+                          </a:xfrm>
+                          <a:prstGeom prst="rect">
+                            <a:avLst/>
+                          </a:prstGeom>
+                          <a:ln/>
+                        </pic:spPr>
+                      </pic:pic>
+                    </a:graphicData>
+                  </a:graphic>
+                </wp:inline>
+              </w:drawing>
+            </w:r>
+          </w:p>
+        </w:tc>
+        <w:tc>
+          <w:tcPr>
+            <w:tcW w:w="990" w:type="dxa"/>
+            <w:shd w:val="clear" w:color="auto" w:fill="2EC971"/>
+            <w:tcMar>
+              <w:left w:w="108" w:type="dxa"/>
+              <w:right w:w="108" w:type="dxa"/>
+            </w:tcMar>
+            <w:vAlign w:val="center"/>
+          </w:tcPr>
+          <w:p>
+            <w:r>
+              <w:rPr>
+                <w:noProof/>
+              </w:rPr>
+              <w:drawing>
+                <wp:inline distT="0" distB="0" distL="0" distR="0" wp14:anchorId="32E2D13C" wp14:editId="4281A970">
+                  <wp:extent cx="104775" cy="76200"/>
+                  <wp:effectExtent l="0" t="0" r="0" b="0"/>
+                  <wp:docPr id="991" name="image45.png"/>
+                  <wp:cNvGraphicFramePr/>
+                  <a:graphic xmlns:a="http://schemas.openxmlformats.org/drawingml/2006/main">
+                    <a:graphicData uri="http://schemas.openxmlformats.org/drawingml/2006/picture">
+                      <pic:pic xmlns:pic="http://schemas.openxmlformats.org/drawingml/2006/picture">
+                        <pic:nvPicPr>
+                          <pic:cNvPr id="0" name="image45.png"/>
+                          <pic:cNvPicPr preferRelativeResize="0"/>
+                        </pic:nvPicPr>
+                        <pic:blipFill>
+                          <a:blip r:embed="rId24"/>
+                          <a:srcRect/>
+                          <a:stretch>
+                            <a:fillRect/>
+                          </a:stretch>
+                        </pic:blipFill>
+                        <pic:spPr>
+                          <a:xfrm>
+                            <a:off x="0" y="0"/>
+                            <a:ext cx="104775" cy="76200"/>
+                          </a:xfrm>
+                          <a:prstGeom prst="rect">
+                            <a:avLst/>
+                          </a:prstGeom>
+                          <a:ln/>
+                        </pic:spPr>
+                      </pic:pic>
+                    </a:graphicData>
+                  </a:graphic>
+                </wp:inline>
+              </w:drawing>
+            </w:r>
+          </w:p>
+        </w:tc>
+        <w:tc>
+          <w:tcPr>
+            <w:tcW w:w="990" w:type="dxa"/>
+            <w:shd w:val="clear" w:color="auto" w:fill="5B9BD5"/>
+            <w:tcMar>
+              <w:left w:w="108" w:type="dxa"/>
+              <w:right w:w="108" w:type="dxa"/>
+            </w:tcMar>
+            <w:vAlign w:val="center"/>
+          </w:tcPr>
+          <w:p>
+            <w:r>
+              <w:rPr>
+                <w:noProof/>
+              </w:rPr>
+              <w:drawing>
+                <wp:inline distT="0" distB="0" distL="0" distR="0" wp14:anchorId="034E01D6" wp14:editId="62A9218B">
+                  <wp:extent cx="104775" cy="76200"/>
+                  <wp:effectExtent l="0" t="0" r="0" b="0"/>
+                  <wp:docPr id="1024" name="image45.png"/>
+                  <wp:cNvGraphicFramePr/>
+                  <a:graphic xmlns:a="http://schemas.openxmlformats.org/drawingml/2006/main">
+                    <a:graphicData uri="http://schemas.openxmlformats.org/drawingml/2006/picture">
+                      <pic:pic xmlns:pic="http://schemas.openxmlformats.org/drawingml/2006/picture">
+                        <pic:nvPicPr>
+                          <pic:cNvPr id="0" name="image45.png"/>
+                          <pic:cNvPicPr preferRelativeResize="0"/>
+                        </pic:nvPicPr>
+                        <pic:blipFill>
+                          <a:blip r:embed="rId24"/>
+                          <a:srcRect/>
+                          <a:stretch>
+                            <a:fillRect/>
+                          </a:stretch>
+                        </pic:blipFill>
+                        <pic:spPr>
+                          <a:xfrm>
+                            <a:off x="0" y="0"/>
+                            <a:ext cx="104775" cy="76200"/>
+                          </a:xfrm>
+                          <a:prstGeom prst="rect">
+                            <a:avLst/>
+                          </a:prstGeom>
+                          <a:ln/>
+                        </pic:spPr>
+                      </pic:pic>
+                    </a:graphicData>
+                  </a:graphic>
+                </wp:inline>
+              </w:drawing>
+            </w:r>
+          </w:p>
+        </w:tc>
+      </w:tr>
+      <w:tr>
+        <w:trPr>
+          <w:trHeight w:val="460"/>
+        </w:trPr>
+        <w:tc>
+          <w:tcPr>
+            <w:tcW w:w="851" w:type="dxa"/>
+            <w:shd w:val="clear" w:color="auto" w:fill="FCFCFC"/>
+            <w:tcMar>
+              <w:left w:w="108" w:type="dxa"/>
+              <w:right w:w="108" w:type="dxa"/>
+            </w:tcMar>
+            <w:vAlign w:val="center"/>
+          </w:tcPr>
+          <w:p>
+            <w:r>
+              <w:t>V</w:t>
+            </w:r>
+            <w:r>
+              <w:t>6.10</w:t>
+            </w:r>
+          </w:p>
+        </w:tc>
+        <w:tc>
+          <w:tcPr>
+            <w:tcW w:w="6214" w:type="dxa"/>
+            <w:gridSpan w:val="2"/>
+            <w:shd w:val="clear" w:color="auto" w:fill="FCFCFC"/>
+            <w:tcMar>
+              <w:left w:w="108" w:type="dxa"/>
+              <w:right w:w="108" w:type="dxa"/>
+            </w:tcMar>
+            <w:vAlign w:val="center"/>
+          </w:tcPr>
+          <w:p/>
+        </w:tc>
+        <w:tc>
+          <w:tcPr>
+            <w:tcW w:w="990" w:type="dxa"/>
+            <w:shd w:val="clear" w:color="auto" w:fill="F1C40F"/>
+            <w:tcMar>
+              <w:left w:w="108" w:type="dxa"/>
+              <w:right w:w="108" w:type="dxa"/>
+            </w:tcMar>
+            <w:vAlign w:val="center"/>
+          </w:tcPr>
+          <w:p>
+            <w:r>
+              <w:rPr>
+                <w:noProof/>
+              </w:rPr>
+              <w:drawing>
+                <wp:inline distT="0" distB="0" distL="0" distR="0" wp14:anchorId="0D78B12F" wp14:editId="6A3220D4">
+                  <wp:extent cx="104775" cy="76200"/>
+                  <wp:effectExtent l="0" t="0" r="0" b="0"/>
+                  <wp:docPr id="1025" name="image45.png"/>
+                  <wp:cNvGraphicFramePr/>
+                  <a:graphic xmlns:a="http://schemas.openxmlformats.org/drawingml/2006/main">
+                    <a:graphicData uri="http://schemas.openxmlformats.org/drawingml/2006/picture">
+                      <pic:pic xmlns:pic="http://schemas.openxmlformats.org/drawingml/2006/picture">
+                        <pic:nvPicPr>
+                          <pic:cNvPr id="0" name="image45.png"/>
+                          <pic:cNvPicPr preferRelativeResize="0"/>
+                        </pic:nvPicPr>
+                        <pic:blipFill>
+                          <a:blip r:embed="rId24"/>
+                          <a:srcRect/>
+                          <a:stretch>
+                            <a:fillRect/>
+                          </a:stretch>
+                        </pic:blipFill>
+                        <pic:spPr>
+                          <a:xfrm>
+                            <a:off x="0" y="0"/>
+                            <a:ext cx="104775" cy="76200"/>
+                          </a:xfrm>
+                          <a:prstGeom prst="rect">
+                            <a:avLst/>
+                          </a:prstGeom>
+                          <a:ln/>
+                        </pic:spPr>
+                      </pic:pic>
+                    </a:graphicData>
+                  </a:graphic>
+                </wp:inline>
+              </w:drawing>
+            </w:r>
+          </w:p>
+        </w:tc>
+        <w:tc>
+          <w:tcPr>
+            <w:tcW w:w="990" w:type="dxa"/>
+            <w:shd w:val="clear" w:color="auto" w:fill="2EC971"/>
+            <w:tcMar>
+              <w:left w:w="108" w:type="dxa"/>
+              <w:right w:w="108" w:type="dxa"/>
+            </w:tcMar>
+            <w:vAlign w:val="center"/>
+          </w:tcPr>
+          <w:p>
+            <w:r>
+              <w:rPr>
+                <w:noProof/>
+              </w:rPr>
+              <w:drawing>
+                <wp:inline distT="0" distB="0" distL="0" distR="0" wp14:anchorId="20224D2B" wp14:editId="5EF73087">
+                  <wp:extent cx="104775" cy="76200"/>
+                  <wp:effectExtent l="0" t="0" r="0" b="0"/>
+                  <wp:docPr id="1026" name="image45.png"/>
+                  <wp:cNvGraphicFramePr/>
+                  <a:graphic xmlns:a="http://schemas.openxmlformats.org/drawingml/2006/main">
+                    <a:graphicData uri="http://schemas.openxmlformats.org/drawingml/2006/picture">
+                      <pic:pic xmlns:pic="http://schemas.openxmlformats.org/drawingml/2006/picture">
+                        <pic:nvPicPr>
+                          <pic:cNvPr id="0" name="image45.png"/>
+                          <pic:cNvPicPr preferRelativeResize="0"/>
+                        </pic:nvPicPr>
+                        <pic:blipFill>
+                          <a:blip r:embed="rId24"/>
+                          <a:srcRect/>
+                          <a:stretch>
+                            <a:fillRect/>
+                          </a:stretch>
+                        </pic:blipFill>
+                        <pic:spPr>
+                          <a:xfrm>
+                            <a:off x="0" y="0"/>
+                            <a:ext cx="104775" cy="76200"/>
+                          </a:xfrm>
+                          <a:prstGeom prst="rect">
+                            <a:avLst/>
+                          </a:prstGeom>
+                          <a:ln/>
+                        </pic:spPr>
+                      </pic:pic>
+                    </a:graphicData>
+                  </a:graphic>
+                </wp:inline>
+              </w:drawing>
+            </w:r>
+          </w:p>
+        </w:tc>
+        <w:tc>
+          <w:tcPr>
+            <w:tcW w:w="990" w:type="dxa"/>
+            <w:shd w:val="clear" w:color="auto" w:fill="5B9BD5"/>
+            <w:tcMar>
+              <w:left w:w="108" w:type="dxa"/>
+              <w:right w:w="108" w:type="dxa"/>
+            </w:tcMar>
+            <w:vAlign w:val="center"/>
+          </w:tcPr>
+          <w:p>
+            <w:r>
+              <w:rPr>
+                <w:noProof/>
+              </w:rPr>
+              <w:drawing>
+                <wp:inline distT="0" distB="0" distL="0" distR="0" wp14:anchorId="4C0D96F0" wp14:editId="4064649B">
+                  <wp:extent cx="104775" cy="76200"/>
+                  <wp:effectExtent l="0" t="0" r="0" b="0"/>
+                  <wp:docPr id="1027" name="image45.png"/>
+                  <wp:cNvGraphicFramePr/>
+                  <a:graphic xmlns:a="http://schemas.openxmlformats.org/drawingml/2006/main">
+                    <a:graphicData uri="http://schemas.openxmlformats.org/drawingml/2006/picture">
+                      <pic:pic xmlns:pic="http://schemas.openxmlformats.org/drawingml/2006/picture">
+                        <pic:nvPicPr>
+                          <pic:cNvPr id="0" name="image45.png"/>
+                          <pic:cNvPicPr preferRelativeResize="0"/>
+                        </pic:nvPicPr>
+                        <pic:blipFill>
+                          <a:blip r:embed="rId24"/>
+                          <a:srcRect/>
+                          <a:stretch>
+                            <a:fillRect/>
+                          </a:stretch>
+                        </pic:blipFill>
+                        <pic:spPr>
+                          <a:xfrm>
+                            <a:off x="0" y="0"/>
+                            <a:ext cx="104775" cy="76200"/>
+                          </a:xfrm>
+                          <a:prstGeom prst="rect">
+                            <a:avLst/>
+                          </a:prstGeom>
+                          <a:ln/>
+                        </pic:spPr>
+                      </pic:pic>
+                    </a:graphicData>
+                  </a:graphic>
+                </wp:inline>
+              </w:drawing>
+            </w:r>
+          </w:p>
+        </w:tc>
+      </w:tr>
+    </w:tbl>
+    <w:p>
+      <w:r>
+        <w:rPr>
+          <w:noProof/>
+        </w:rPr>
+        <mc:AlternateContent>
+          <mc:Choice Requires="wps">
+            <w:drawing>
+              <wp:inline distT="0" distB="0" distL="0" distR="0" wp14:anchorId="43910182" wp14:editId="2CF39FC9">
+                <wp:extent cx="6332220" cy="251460"/>
+                <wp:effectExtent l="0" t="0" r="0" b="0"/>
+                <wp:docPr id="1" name="Text Box 2"/>
+                <wp:cNvGraphicFramePr>
+                  <a:graphicFrameLocks xmlns:a="http://schemas.openxmlformats.org/drawingml/2006/main"/>
+                </wp:cNvGraphicFramePr>
+                <a:graphic xmlns:a="http://schemas.openxmlformats.org/drawingml/2006/main">
+                  <a:graphicData uri="http://schemas.microsoft.com/office/word/2010/wordprocessingShape">
+                    <wps:wsp>
+                      <wps:cNvSpPr txBox="1">
+                        <a:spLocks noChangeArrowheads="1"/>
+                      </wps:cNvSpPr>
+                      <wps:spPr bwMode="auto">
+                        <a:xfrm>
+                          <a:off x="0" y="0"/>
+                          <a:ext cx="6332220" cy="251460"/>
+                        </a:xfrm>
+                        <a:prstGeom prst="rect">
+                          <a:avLst/>
+                        </a:prstGeom>
+                        <a:noFill/>
+                        <a:ln w="9525">
+                          <a:noFill/>
+                          <a:miter lim="800000"/>
+                          <a:headEnd/>
+                          <a:tailEnd/>
+                        </a:ln>
+                      </wps:spPr>
+                      <wps:txbx>
+                        <w:txbxContent>
+                          <w:p>
+                            <w:pPr>
+                              <w:pStyle w:val="Caption"/>
+                              <w:rPr>
+                                <w:rFonts w:cs="Trebuchet MS"/>
+                                <w:noProof/>
+                              </w:rPr>
+                            </w:pPr>
+                            <w:r>
+                              <w:t xml:space="preserve">Table </w:t>
+                            </w:r>
+                            <w:r>
+                              <w:fldChar w:fldCharType="begin"/>
+                            </w:r>
+                            <w:r>
+                              <w:instrText xml:space="preserve"> SEQ Table \* ARABIC </w:instrText>
+                            </w:r>
+                            <w:r>
+                              <w:fldChar w:fldCharType="separate"/>
+                            </w:r>
+                            <w:r>
+                              <w:rPr>
+                                <w:noProof/>
+                              </w:rPr>
+                              <w:t>5</w:t>
+                            </w:r>
+                            <w:r>
+                              <w:fldChar w:fldCharType="end"/>
+                            </w:r>
+                            <w:r>
+                              <w:t xml:space="preserve"> - OWASP ASVS Malicious Input Handling Requirements (V5)</w:t>
+                            </w:r>
+                          </w:p>
+                          <w:p/>
+                        </w:txbxContent>
+                      </wps:txbx>
+                      <wps:bodyPr rot="0" vert="horz" wrap="square" lIns="91440" tIns="45720" rIns="91440" bIns="45720" anchor="t" anchorCtr="0">
+                        <a:noAutofit/>
+                      </wps:bodyPr>
+                    </wps:wsp>
+                  </a:graphicData>
+                </a:graphic>
+              </wp:inline>
+            </w:drawing>
+          </mc:Choice>
+          <mc:Fallback>
+            <w:pict>
+              <v:shape w14:anchorId="43910182" id="_x0000_s1036" type="#_x0000_t202" style="width:498.6pt;height:19.8pt;visibility:visible;mso-wrap-style:square;mso-left-percent:-10001;mso-top-percent:-10001;mso-position-horizontal:absolute;mso-position-horizontal-relative:char;mso-position-vertical:absolute;mso-position-vertical-relative:line;mso-left-percent:-10001;mso-top-percent:-10001;v-text-anchor:top" o:gfxdata="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" filled="f" stroked="f">
+                <v:textbox>
+                  <w:txbxContent>
+                    <w:p>
+                      <w:pPr>
+                        <w:pStyle w:val="Caption"/>
+                        <w:rPr>
+                          <w:rFonts w:cs="Trebuchet MS"/>
+                          <w:noProof/>
+                        </w:rPr>
+                      </w:pPr>
+                      <w:r>
+                        <w:t xml:space="preserve">Table </w:t>
+                      </w:r>
+                      <w:r>
+                        <w:fldChar w:fldCharType="begin"/>
+                      </w:r>
+                      <w:r>
+                        <w:instrText xml:space="preserve"> SEQ Table \* ARABIC </w:instrText>
+                      </w:r>
+                      <w:r>
+                        <w:fldChar w:fldCharType="separate"/>
+                      </w:r>
+                      <w:r>
+                        <w:rPr>
+                          <w:noProof/>
+                        </w:rPr>
+                        <w:t>5</w:t>
+                      </w:r>
+                      <w:r>
+                        <w:fldChar w:fldCharType="end"/>
+                      </w:r>
+                      <w:r>
+                        <w:t xml:space="preserve"> - OWASP ASVS Malicious Input Handling Requirements (V5)</w:t>
+                      </w:r>
+                    </w:p>
+                    <w:p/>
+                  </w:txbxContent>
+                </v:textbox>
+                <w10:anchorlock/>
+              </v:shape>
+            </w:pict>
+          </mc:Fallback>
+        </mc:AlternateContent>
+      </w:r>
+    </w:p>
+    <w:p>
+      <w:r>
+        <w:br w:type="page"/>
+      </w:r>
+    </w:p>
+    <w:p/>
+    <w:tbl>
+      <w:tblPr>
         <w:tblStyle w:val="af4"/>
         <w:tblW w:w="11037" w:type="dxa"/>
         <w:tblInd w:w="-1133" w:type="dxa"/>
@@ -18741,13 +20881,13 @@
             <w:pPr>
               <w:pStyle w:val="Heading2"/>
             </w:pPr>
-            <w:bookmarkStart w:id="36" w:name="h.44sinio" w:colFirst="0" w:colLast="0"/>
-            <w:bookmarkStart w:id="37" w:name="_Toc419621985"/>
+            <w:bookmarkStart w:id="35" w:name="h.44sinio" w:colFirst="0" w:colLast="0"/>
+            <w:bookmarkStart w:id="36" w:name="_Toc419621985"/>
+            <w:bookmarkEnd w:id="35"/>
+            <w:r>
+              <w:t>V7: Cryptography at Rest Verification Requirements</w:t>
+            </w:r>
             <w:bookmarkEnd w:id="36"/>
-            <w:r>
-              <w:t>V7: Cryptography at Rest Verification Requirements</w:t>
-            </w:r>
-            <w:bookmarkEnd w:id="37"/>
           </w:p>
         </w:tc>
       </w:tr>
@@ -19902,6 +22042,7 @@
           </w:tcPr>
           <w:p>
             <w:r>
+              <w:lastRenderedPageBreak/>
               <w:t>V7.9</w:t>
             </w:r>
           </w:p>
@@ -19932,11 +22073,7 @@
           </w:tcPr>
           <w:p>
             <w:r>
-              <w:t xml:space="preserve">Verify that there is an explicit policy for how cryptographic keys </w:t>
-            </w:r>
-            <w:r>
-              <w:lastRenderedPageBreak/>
-              <w:t>are managed (e.g., generated, distributed, revoked, expired). Verify that this policy is properly enforced.</w:t>
+              <w:t>Verify that there is an explicit policy for how cryptographic keys are managed (e.g., generated, distributed, revoked, expired). Verify that this policy is properly enforced.</w:t>
             </w:r>
           </w:p>
         </w:tc>
@@ -20065,7 +22202,6 @@
         <w:rPr>
           <w:noProof/>
         </w:rPr>
-        <w:lastRenderedPageBreak/>
         <mc:AlternateContent>
           <mc:Choice Requires="wps">
             <w:drawing>
@@ -20147,7 +22283,7 @@
           </mc:Choice>
           <mc:Fallback>
             <w:pict>
-              <v:shape w14:anchorId="13FA72C6" id="_x0000_s1036" type="#_x0000_t202" style="width:498.6pt;height:19.8pt;visibility:visible;mso-wrap-style:square;mso-left-percent:-10001;mso-top-percent:-10001;mso-position-horizontal:absolute;mso-position-horizontal-relative:char;mso-position-vertical:absolute;mso-position-vertical-relative:line;mso-left-percent:-10001;mso-top-percent:-10001;v-text-anchor:top" o:gfxdata="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" filled="f" stroked="f">
+              <v:shape w14:anchorId="13FA72C6" id="_x0000_s1037" type="#_x0000_t202" style="width:498.6pt;height:19.8pt;visibility:visible;mso-wrap-style:square;mso-left-percent:-10001;mso-top-percent:-10001;mso-position-horizontal:absolute;mso-position-horizontal-relative:char;mso-position-vertical:absolute;mso-position-vertical-relative:line;mso-left-percent:-10001;mso-top-percent:-10001;v-text-anchor:top" o:gfxdata="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" filled="f" stroked="f">
                 <v:textbox>
                   <w:txbxContent>
                     <w:p>
@@ -20253,13 +22389,13 @@
             <w:pPr>
               <w:pStyle w:val="Heading2"/>
             </w:pPr>
-            <w:bookmarkStart w:id="38" w:name="h.2jxsxqh" w:colFirst="0" w:colLast="0"/>
-            <w:bookmarkStart w:id="39" w:name="_Toc419621986"/>
+            <w:bookmarkStart w:id="37" w:name="h.2jxsxqh" w:colFirst="0" w:colLast="0"/>
+            <w:bookmarkStart w:id="38" w:name="_Toc419621986"/>
+            <w:bookmarkEnd w:id="37"/>
+            <w:r>
+              <w:t>V8: Error Handling and Logging Verification Requirements</w:t>
+            </w:r>
             <w:bookmarkEnd w:id="38"/>
-            <w:r>
-              <w:t>V8: Error Handling and Logging Verification Requirements</w:t>
-            </w:r>
-            <w:bookmarkEnd w:id="39"/>
           </w:p>
         </w:tc>
       </w:tr>
@@ -22770,7 +24906,7 @@
           </mc:Choice>
           <mc:Fallback>
             <w:pict>
-              <v:shape w14:anchorId="4F33F8A3" id="_x0000_s1037" type="#_x0000_t202" style="width:498.6pt;height:19.8pt;visibility:visible;mso-wrap-style:square;mso-left-percent:-10001;mso-top-percent:-10001;mso-position-horizontal:absolute;mso-position-horizontal-relative:char;mso-position-vertical:absolute;mso-position-vertical-relative:line;mso-left-percent:-10001;mso-top-percent:-10001;v-text-anchor:top" o:gfxdata="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" filled="f" stroked="f">
+              <v:shape w14:anchorId="4F33F8A3" id="_x0000_s1038" type="#_x0000_t202" style="width:498.6pt;height:19.8pt;visibility:visible;mso-wrap-style:square;mso-left-percent:-10001;mso-top-percent:-10001;mso-position-horizontal:absolute;mso-position-horizontal-relative:char;mso-position-vertical:absolute;mso-position-vertical-relative:line;mso-left-percent:-10001;mso-top-percent:-10001;v-text-anchor:top" o:gfxdata="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" filled="f" stroked="f">
                 <v:textbox>
                   <w:txbxContent>
                     <w:p>
@@ -22872,29 +25008,29 @@
             <w:pPr>
               <w:pStyle w:val="Heading2"/>
             </w:pPr>
-            <w:bookmarkStart w:id="40" w:name="h.z337ya" w:colFirst="0" w:colLast="0"/>
-            <w:bookmarkStart w:id="41" w:name="_Toc419621987"/>
+            <w:bookmarkStart w:id="39" w:name="h.z337ya" w:colFirst="0" w:colLast="0"/>
+            <w:bookmarkStart w:id="40" w:name="_Toc419621987"/>
+            <w:bookmarkEnd w:id="39"/>
+            <w:r>
+              <w:t>V9: Data Protection Verification Requirements</w:t>
+            </w:r>
             <w:bookmarkEnd w:id="40"/>
-            <w:r>
-              <w:t>V9: Data Protection Verification Requirements</w:t>
-            </w:r>
-            <w:bookmarkEnd w:id="41"/>
           </w:p>
         </w:tc>
       </w:tr>
     </w:tbl>
     <w:p/>
     <w:p>
-      <w:commentRangeStart w:id="42"/>
+      <w:commentRangeStart w:id="41"/>
       <w:r>
         <w:t>The table below defines the corresponding verification requirements that apply for each of the verification levels.  Verification requirements for Level 0 are not defined by this standard.</w:t>
       </w:r>
-      <w:commentRangeEnd w:id="42"/>
+      <w:commentRangeEnd w:id="41"/>
       <w:r>
         <w:rPr>
           <w:rStyle w:val="CommentReference"/>
         </w:rPr>
-        <w:commentReference w:id="42"/>
+        <w:commentReference w:id="41"/>
       </w:r>
     </w:p>
     <w:tbl>
@@ -24449,7 +26585,7 @@
           </mc:Choice>
           <mc:Fallback>
             <w:pict>
-              <v:shape w14:anchorId="2E3675CA" id="_x0000_s1038" type="#_x0000_t202" style="width:498.6pt;height:19.8pt;visibility:visible;mso-wrap-style:square;mso-left-percent:-10001;mso-top-percent:-10001;mso-position-horizontal:absolute;mso-position-horizontal-relative:char;mso-position-vertical:absolute;mso-position-vertical-relative:line;mso-left-percent:-10001;mso-top-percent:-10001;v-text-anchor:top" o:gfxdata="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" filled="f" stroked="f">
+              <v:shape w14:anchorId="2E3675CA" id="_x0000_s1039" type="#_x0000_t202" style="width:498.6pt;height:19.8pt;visibility:visible;mso-wrap-style:square;mso-left-percent:-10001;mso-top-percent:-10001;mso-position-horizontal:absolute;mso-position-horizontal-relative:char;mso-position-vertical:absolute;mso-position-vertical-relative:line;mso-left-percent:-10001;mso-top-percent:-10001;v-text-anchor:top" o:gfxdata="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" filled="f" stroked="f">
                 <v:textbox>
                   <w:txbxContent>
                     <w:p>
@@ -24545,13 +26681,13 @@
             <w:pPr>
               <w:pStyle w:val="Heading2"/>
             </w:pPr>
-            <w:bookmarkStart w:id="43" w:name="h.3j2qqm3" w:colFirst="0" w:colLast="0"/>
-            <w:bookmarkStart w:id="44" w:name="_Toc419621988"/>
+            <w:bookmarkStart w:id="42" w:name="h.3j2qqm3" w:colFirst="0" w:colLast="0"/>
+            <w:bookmarkStart w:id="43" w:name="_Toc419621988"/>
+            <w:bookmarkEnd w:id="42"/>
+            <w:r>
+              <w:t>V10: Communications Security Verification Requirements</w:t>
+            </w:r>
             <w:bookmarkEnd w:id="43"/>
-            <w:r>
-              <w:t>V10: Communications Security Verification Requirements</w:t>
-            </w:r>
-            <w:bookmarkEnd w:id="44"/>
           </w:p>
         </w:tc>
       </w:tr>
@@ -26242,7 +28378,7 @@
           </mc:Choice>
           <mc:Fallback>
             <w:pict>
-              <v:shape w14:anchorId="6682CEFC" id="_x0000_s1039" type="#_x0000_t202" style="width:498.6pt;height:19.8pt;visibility:visible;mso-wrap-style:square;mso-left-percent:-10001;mso-top-percent:-10001;mso-position-horizontal:absolute;mso-position-horizontal-relative:char;mso-position-vertical:absolute;mso-position-vertical-relative:line;mso-left-percent:-10001;mso-top-percent:-10001;v-text-anchor:top" o:gfxdata="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" filled="f" stroked="f">
+              <v:shape w14:anchorId="6682CEFC" id="_x0000_s1040" type="#_x0000_t202" style="width:498.6pt;height:19.8pt;visibility:visible;mso-wrap-style:square;mso-left-percent:-10001;mso-top-percent:-10001;mso-position-horizontal:absolute;mso-position-horizontal-relative:char;mso-position-vertical:absolute;mso-position-vertical-relative:line;mso-left-percent:-10001;mso-top-percent:-10001;v-text-anchor:top" o:gfxdata="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" filled="f" stroked="f">
                 <v:textbox>
                   <w:txbxContent>
                     <w:p>
@@ -26343,13 +28479,13 @@
             <w:pPr>
               <w:pStyle w:val="Heading2"/>
             </w:pPr>
-            <w:bookmarkStart w:id="45" w:name="h.1y810tw" w:colFirst="0" w:colLast="0"/>
-            <w:bookmarkStart w:id="46" w:name="_Toc419621989"/>
+            <w:bookmarkStart w:id="44" w:name="h.1y810tw" w:colFirst="0" w:colLast="0"/>
+            <w:bookmarkStart w:id="45" w:name="_Toc419621989"/>
+            <w:bookmarkEnd w:id="44"/>
+            <w:r>
+              <w:t>V11: HTTP Security Verification Requirements</w:t>
+            </w:r>
             <w:bookmarkEnd w:id="45"/>
-            <w:r>
-              <w:t>V11: HTTP Security Verification Requirements</w:t>
-            </w:r>
-            <w:bookmarkEnd w:id="46"/>
           </w:p>
         </w:tc>
       </w:tr>
@@ -26363,13 +28499,13 @@
     <w:tbl>
       <w:tblPr>
         <w:tblStyle w:val="afd"/>
-        <w:tblW w:w="9990" w:type="dxa"/>
+        <w:tblW w:w="10094" w:type="dxa"/>
         <w:tblLayout w:type="fixed"/>
         <w:tblLook w:val="0600" w:firstRow="0" w:lastRow="0" w:firstColumn="0" w:lastColumn="0" w:noHBand="1" w:noVBand="1"/>
       </w:tblPr>
       <w:tblGrid>
-        <w:gridCol w:w="765"/>
-        <w:gridCol w:w="360"/>
+        <w:gridCol w:w="993"/>
+        <w:gridCol w:w="236"/>
         <w:gridCol w:w="5895"/>
         <w:gridCol w:w="990"/>
         <w:gridCol w:w="990"/>
@@ -26381,7 +28517,7 @@
         </w:trPr>
         <w:tc>
           <w:tcPr>
-            <w:tcW w:w="765" w:type="dxa"/>
+            <w:tcW w:w="993" w:type="dxa"/>
             <w:shd w:val="clear" w:color="auto" w:fill="7F8C8D"/>
             <w:tcMar>
               <w:left w:w="108" w:type="dxa"/>
@@ -26389,11 +28525,15 @@
             </w:tcMar>
             <w:vAlign w:val="center"/>
           </w:tcPr>
-          <w:p/>
-        </w:tc>
-        <w:tc>
-          <w:tcPr>
-            <w:tcW w:w="360" w:type="dxa"/>
+          <w:p>
+            <w:pPr>
+              <w:jc w:val="center"/>
+            </w:pPr>
+          </w:p>
+        </w:tc>
+        <w:tc>
+          <w:tcPr>
+            <w:tcW w:w="236" w:type="dxa"/>
             <w:shd w:val="clear" w:color="auto" w:fill="7F8C8D"/>
             <w:tcMar>
               <w:left w:w="108" w:type="dxa"/>
@@ -26438,6 +28578,9 @@
             <w:vAlign w:val="center"/>
           </w:tcPr>
           <w:p>
+            <w:pPr>
+              <w:jc w:val="center"/>
+            </w:pPr>
             <w:r>
               <w:t>LEVELS</w:t>
             </w:r>
@@ -26470,7 +28613,7 @@
         </w:trPr>
         <w:tc>
           <w:tcPr>
-            <w:tcW w:w="765" w:type="dxa"/>
+            <w:tcW w:w="993" w:type="dxa"/>
             <w:shd w:val="clear" w:color="auto" w:fill="7F8C8D"/>
             <w:tcMar>
               <w:left w:w="108" w:type="dxa"/>
@@ -26478,11 +28621,15 @@
             </w:tcMar>
             <w:vAlign w:val="center"/>
           </w:tcPr>
-          <w:p/>
-        </w:tc>
-        <w:tc>
-          <w:tcPr>
-            <w:tcW w:w="360" w:type="dxa"/>
+          <w:p>
+            <w:pPr>
+              <w:jc w:val="center"/>
+            </w:pPr>
+          </w:p>
+        </w:tc>
+        <w:tc>
+          <w:tcPr>
+            <w:tcW w:w="236" w:type="dxa"/>
             <w:shd w:val="clear" w:color="auto" w:fill="7F8C8D"/>
             <w:tcMar>
               <w:left w:w="108" w:type="dxa"/>
@@ -26517,6 +28664,9 @@
             <w:vAlign w:val="center"/>
           </w:tcPr>
           <w:p>
+            <w:pPr>
+              <w:jc w:val="center"/>
+            </w:pPr>
             <w:r>
               <w:t>1</w:t>
             </w:r>
@@ -26561,15 +28711,18 @@
         </w:trPr>
         <w:tc>
           <w:tcPr>
-            <w:tcW w:w="765" w:type="dxa"/>
-            <w:shd w:val="clear" w:color="auto" w:fill="FCFCFC"/>
-            <w:tcMar>
-              <w:left w:w="108" w:type="dxa"/>
-              <w:right w:w="108" w:type="dxa"/>
-            </w:tcMar>
-            <w:vAlign w:val="center"/>
-          </w:tcPr>
-          <w:p>
+            <w:tcW w:w="993" w:type="dxa"/>
+            <w:shd w:val="clear" w:color="auto" w:fill="FCFCFC"/>
+            <w:tcMar>
+              <w:left w:w="108" w:type="dxa"/>
+              <w:right w:w="108" w:type="dxa"/>
+            </w:tcMar>
+            <w:vAlign w:val="center"/>
+          </w:tcPr>
+          <w:p>
+            <w:pPr>
+              <w:jc w:val="center"/>
+            </w:pPr>
             <w:r>
               <w:t>V11.2</w:t>
             </w:r>
@@ -26577,7 +28730,7 @@
         </w:tc>
         <w:tc>
           <w:tcPr>
-            <w:tcW w:w="360" w:type="dxa"/>
+            <w:tcW w:w="236" w:type="dxa"/>
             <w:shd w:val="clear" w:color="auto" w:fill="FCFCFC"/>
             <w:tcMar>
               <w:left w:w="108" w:type="dxa"/>
@@ -26601,7 +28754,19 @@
           </w:tcPr>
           <w:p>
             <w:r>
-              <w:t>Verify that the application accepts only a defined set of HTTP request methods, such as GET and POST and unused methods are explicitly blocked.</w:t>
+              <w:t xml:space="preserve">Verify that the application accepts only a defined set of HTTP request methods, such as GET and POST </w:t>
+            </w:r>
+            <w:r>
+              <w:t xml:space="preserve">are accepted, </w:t>
+            </w:r>
+            <w:r>
+              <w:t>and unused methods</w:t>
+            </w:r>
+            <w:r>
+              <w:t xml:space="preserve"> (e.g. TRACE, PUT, DELETE)</w:t>
+            </w:r>
+            <w:r>
+              <w:t xml:space="preserve"> are explicitly blocked.</w:t>
             </w:r>
           </w:p>
         </w:tc>
@@ -26616,6 +28781,9 @@
             <w:vAlign w:val="center"/>
           </w:tcPr>
           <w:p>
+            <w:pPr>
+              <w:jc w:val="center"/>
+            </w:pPr>
             <w:r>
               <w:rPr>
                 <w:noProof/>
@@ -26771,15 +28939,18 @@
         </w:trPr>
         <w:tc>
           <w:tcPr>
-            <w:tcW w:w="765" w:type="dxa"/>
-            <w:shd w:val="clear" w:color="auto" w:fill="FCFCFC"/>
-            <w:tcMar>
-              <w:left w:w="108" w:type="dxa"/>
-              <w:right w:w="108" w:type="dxa"/>
-            </w:tcMar>
-            <w:vAlign w:val="center"/>
-          </w:tcPr>
-          <w:p>
+            <w:tcW w:w="993" w:type="dxa"/>
+            <w:shd w:val="clear" w:color="auto" w:fill="FCFCFC"/>
+            <w:tcMar>
+              <w:left w:w="108" w:type="dxa"/>
+              <w:right w:w="108" w:type="dxa"/>
+            </w:tcMar>
+            <w:vAlign w:val="center"/>
+          </w:tcPr>
+          <w:p>
+            <w:pPr>
+              <w:jc w:val="center"/>
+            </w:pPr>
             <w:r>
               <w:t>V11.3</w:t>
             </w:r>
@@ -26787,7 +28958,7 @@
         </w:tc>
         <w:tc>
           <w:tcPr>
-            <w:tcW w:w="360" w:type="dxa"/>
+            <w:tcW w:w="236" w:type="dxa"/>
             <w:shd w:val="clear" w:color="auto" w:fill="FCFCFC"/>
             <w:tcMar>
               <w:left w:w="108" w:type="dxa"/>
@@ -26826,6 +28997,9 @@
             <w:vAlign w:val="center"/>
           </w:tcPr>
           <w:p>
+            <w:pPr>
+              <w:jc w:val="center"/>
+            </w:pPr>
             <w:r>
               <w:rPr>
                 <w:noProof/>
@@ -26981,31 +29155,46 @@
         </w:trPr>
         <w:tc>
           <w:tcPr>
-            <w:tcW w:w="765" w:type="dxa"/>
-            <w:shd w:val="clear" w:color="auto" w:fill="FCFCFC"/>
-            <w:tcMar>
-              <w:left w:w="108" w:type="dxa"/>
-              <w:right w:w="108" w:type="dxa"/>
-            </w:tcMar>
-            <w:vAlign w:val="center"/>
-          </w:tcPr>
-          <w:p>
-            <w:r>
+            <w:tcW w:w="993" w:type="dxa"/>
+            <w:shd w:val="clear" w:color="auto" w:fill="FCFCFC"/>
+            <w:tcMar>
+              <w:left w:w="108" w:type="dxa"/>
+              <w:right w:w="108" w:type="dxa"/>
+            </w:tcMar>
+            <w:vAlign w:val="center"/>
+          </w:tcPr>
+          <w:p>
+            <w:pPr>
+              <w:jc w:val="center"/>
+              <w:rPr>
+                <w:strike/>
+              </w:rPr>
+            </w:pPr>
+            <w:r>
+              <w:rPr>
+                <w:strike/>
+              </w:rPr>
               <w:t>V11.6</w:t>
             </w:r>
           </w:p>
         </w:tc>
         <w:tc>
           <w:tcPr>
-            <w:tcW w:w="360" w:type="dxa"/>
-            <w:shd w:val="clear" w:color="auto" w:fill="FCFCFC"/>
-            <w:tcMar>
-              <w:left w:w="108" w:type="dxa"/>
-              <w:right w:w="108" w:type="dxa"/>
-            </w:tcMar>
-            <w:vAlign w:val="center"/>
-          </w:tcPr>
-          <w:p/>
+            <w:tcW w:w="236" w:type="dxa"/>
+            <w:shd w:val="clear" w:color="auto" w:fill="FCFCFC"/>
+            <w:tcMar>
+              <w:left w:w="108" w:type="dxa"/>
+              <w:right w:w="108" w:type="dxa"/>
+            </w:tcMar>
+            <w:vAlign w:val="center"/>
+          </w:tcPr>
+          <w:p>
+            <w:pPr>
+              <w:rPr>
+                <w:strike/>
+              </w:rPr>
+            </w:pPr>
+          </w:p>
         </w:tc>
         <w:tc>
           <w:tcPr>
@@ -27020,7 +29209,15 @@
             <w:vAlign w:val="bottom"/>
           </w:tcPr>
           <w:p>
-            <w:r>
+            <w:pPr>
+              <w:rPr>
+                <w:strike/>
+              </w:rPr>
+            </w:pPr>
+            <w:r>
+              <w:rPr>
+                <w:strike/>
+              </w:rPr>
               <w:t>Verify that HTTP headers in both requests and responses contain only printable ASCII characters.</w:t>
             </w:r>
           </w:p>
@@ -27035,7 +29232,14 @@
             </w:tcMar>
             <w:vAlign w:val="center"/>
           </w:tcPr>
-          <w:p/>
+          <w:p>
+            <w:pPr>
+              <w:jc w:val="center"/>
+              <w:rPr>
+                <w:strike/>
+              </w:rPr>
+            </w:pPr>
+          </w:p>
         </w:tc>
         <w:tc>
           <w:tcPr>
@@ -27048,8 +29252,14 @@
             <w:vAlign w:val="center"/>
           </w:tcPr>
           <w:p>
-            <w:r>
-              <w:rPr>
+            <w:pPr>
+              <w:rPr>
+                <w:strike/>
+              </w:rPr>
+            </w:pPr>
+            <w:r>
+              <w:rPr>
+                <w:strike/>
                 <w:noProof/>
               </w:rPr>
               <w:drawing>
@@ -27101,8 +29311,14 @@
             <w:vAlign w:val="center"/>
           </w:tcPr>
           <w:p>
-            <w:r>
-              <w:rPr>
+            <w:pPr>
+              <w:rPr>
+                <w:strike/>
+              </w:rPr>
+            </w:pPr>
+            <w:r>
+              <w:rPr>
+                <w:strike/>
                 <w:noProof/>
               </w:rPr>
               <w:drawing>
@@ -27150,31 +29366,46 @@
         </w:trPr>
         <w:tc>
           <w:tcPr>
-            <w:tcW w:w="765" w:type="dxa"/>
-            <w:shd w:val="clear" w:color="auto" w:fill="FCFCFC"/>
-            <w:tcMar>
-              <w:left w:w="108" w:type="dxa"/>
-              <w:right w:w="108" w:type="dxa"/>
-            </w:tcMar>
-            <w:vAlign w:val="center"/>
-          </w:tcPr>
-          <w:p>
-            <w:r>
+            <w:tcW w:w="993" w:type="dxa"/>
+            <w:shd w:val="clear" w:color="auto" w:fill="FCFCFC"/>
+            <w:tcMar>
+              <w:left w:w="108" w:type="dxa"/>
+              <w:right w:w="108" w:type="dxa"/>
+            </w:tcMar>
+            <w:vAlign w:val="center"/>
+          </w:tcPr>
+          <w:p>
+            <w:pPr>
+              <w:jc w:val="center"/>
+              <w:rPr>
+                <w:strike/>
+              </w:rPr>
+            </w:pPr>
+            <w:r>
+              <w:rPr>
+                <w:strike/>
+              </w:rPr>
               <w:t>V11.8</w:t>
             </w:r>
           </w:p>
         </w:tc>
         <w:tc>
           <w:tcPr>
-            <w:tcW w:w="360" w:type="dxa"/>
-            <w:shd w:val="clear" w:color="auto" w:fill="FCFCFC"/>
-            <w:tcMar>
-              <w:left w:w="108" w:type="dxa"/>
-              <w:right w:w="108" w:type="dxa"/>
-            </w:tcMar>
-            <w:vAlign w:val="center"/>
-          </w:tcPr>
-          <w:p/>
+            <w:tcW w:w="236" w:type="dxa"/>
+            <w:shd w:val="clear" w:color="auto" w:fill="FCFCFC"/>
+            <w:tcMar>
+              <w:left w:w="108" w:type="dxa"/>
+              <w:right w:w="108" w:type="dxa"/>
+            </w:tcMar>
+            <w:vAlign w:val="center"/>
+          </w:tcPr>
+          <w:p>
+            <w:pPr>
+              <w:rPr>
+                <w:strike/>
+              </w:rPr>
+            </w:pPr>
+          </w:p>
         </w:tc>
         <w:tc>
           <w:tcPr>
@@ -27189,7 +29420,15 @@
             <w:vAlign w:val="bottom"/>
           </w:tcPr>
           <w:p>
-            <w:r>
+            <w:pPr>
+              <w:rPr>
+                <w:strike/>
+              </w:rPr>
+            </w:pPr>
+            <w:r>
+              <w:rPr>
+                <w:strike/>
+              </w:rPr>
               <w:t>Verify that HTTP headers and / or other mechanisms for older browsers have been included to protect against clickjacking attacks.</w:t>
             </w:r>
           </w:p>
@@ -27205,8 +29444,15 @@
             <w:vAlign w:val="center"/>
           </w:tcPr>
           <w:p>
-            <w:r>
-              <w:rPr>
+            <w:pPr>
+              <w:jc w:val="center"/>
+              <w:rPr>
+                <w:strike/>
+              </w:rPr>
+            </w:pPr>
+            <w:r>
+              <w:rPr>
+                <w:strike/>
                 <w:noProof/>
               </w:rPr>
               <w:drawing>
@@ -27258,8 +29504,14 @@
             <w:vAlign w:val="center"/>
           </w:tcPr>
           <w:p>
-            <w:r>
-              <w:rPr>
+            <w:pPr>
+              <w:rPr>
+                <w:strike/>
+              </w:rPr>
+            </w:pPr>
+            <w:r>
+              <w:rPr>
+                <w:strike/>
                 <w:noProof/>
               </w:rPr>
               <w:drawing>
@@ -27311,8 +29563,14 @@
             <w:vAlign w:val="center"/>
           </w:tcPr>
           <w:p>
-            <w:r>
-              <w:rPr>
+            <w:pPr>
+              <w:rPr>
+                <w:strike/>
+              </w:rPr>
+            </w:pPr>
+            <w:r>
+              <w:rPr>
+                <w:strike/>
                 <w:noProof/>
               </w:rPr>
               <w:drawing>
@@ -27360,31 +29618,46 @@
         </w:trPr>
         <w:tc>
           <w:tcPr>
-            <w:tcW w:w="765" w:type="dxa"/>
-            <w:shd w:val="clear" w:color="auto" w:fill="FCFCFC"/>
-            <w:tcMar>
-              <w:left w:w="108" w:type="dxa"/>
-              <w:right w:w="108" w:type="dxa"/>
-            </w:tcMar>
-            <w:vAlign w:val="center"/>
-          </w:tcPr>
-          <w:p>
-            <w:r>
+            <w:tcW w:w="993" w:type="dxa"/>
+            <w:shd w:val="clear" w:color="auto" w:fill="FCFCFC"/>
+            <w:tcMar>
+              <w:left w:w="108" w:type="dxa"/>
+              <w:right w:w="108" w:type="dxa"/>
+            </w:tcMar>
+            <w:vAlign w:val="center"/>
+          </w:tcPr>
+          <w:p>
+            <w:pPr>
+              <w:jc w:val="center"/>
+              <w:rPr>
+                <w:highlight w:val="yellow"/>
+              </w:rPr>
+            </w:pPr>
+            <w:r>
+              <w:rPr>
+                <w:highlight w:val="yellow"/>
+              </w:rPr>
               <w:t>V11.9</w:t>
             </w:r>
           </w:p>
         </w:tc>
         <w:tc>
           <w:tcPr>
-            <w:tcW w:w="360" w:type="dxa"/>
-            <w:shd w:val="clear" w:color="auto" w:fill="FCFCFC"/>
-            <w:tcMar>
-              <w:left w:w="108" w:type="dxa"/>
-              <w:right w:w="108" w:type="dxa"/>
-            </w:tcMar>
-            <w:vAlign w:val="center"/>
-          </w:tcPr>
-          <w:p/>
+            <w:tcW w:w="236" w:type="dxa"/>
+            <w:shd w:val="clear" w:color="auto" w:fill="FCFCFC"/>
+            <w:tcMar>
+              <w:left w:w="108" w:type="dxa"/>
+              <w:right w:w="108" w:type="dxa"/>
+            </w:tcMar>
+            <w:vAlign w:val="center"/>
+          </w:tcPr>
+          <w:p>
+            <w:pPr>
+              <w:rPr>
+                <w:highlight w:val="yellow"/>
+              </w:rPr>
+            </w:pPr>
+          </w:p>
         </w:tc>
         <w:tc>
           <w:tcPr>
@@ -27399,8 +29672,58 @@
             <w:vAlign w:val="bottom"/>
           </w:tcPr>
           <w:p>
-            <w:r>
-              <w:t xml:space="preserve">Verify that HTTP headers added by a frontend (such as X-Real-IP), and used by the application, cannot be spoofed by the end user. </w:t>
+            <w:pPr>
+              <w:rPr>
+                <w:highlight w:val="yellow"/>
+              </w:rPr>
+            </w:pPr>
+            <w:r>
+              <w:rPr>
+                <w:highlight w:val="yellow"/>
+              </w:rPr>
+              <w:t xml:space="preserve">Verify that HTTP headers </w:t>
+            </w:r>
+            <w:r>
+              <w:rPr>
+                <w:highlight w:val="yellow"/>
+              </w:rPr>
+              <w:t xml:space="preserve">added by </w:t>
+            </w:r>
+            <w:r>
+              <w:rPr>
+                <w:highlight w:val="yellow"/>
+              </w:rPr>
+              <w:t xml:space="preserve">a trusted </w:t>
+            </w:r>
+            <w:r>
+              <w:rPr>
+                <w:highlight w:val="yellow"/>
+              </w:rPr>
+              <w:t>proxy or SSO devices</w:t>
+            </w:r>
+            <w:r>
+              <w:rPr>
+                <w:highlight w:val="yellow"/>
+              </w:rPr>
+              <w:t xml:space="preserve">, such as a bearer token, </w:t>
+            </w:r>
+            <w:r>
+              <w:rPr>
+                <w:highlight w:val="yellow"/>
+              </w:rPr>
+              <w:t xml:space="preserve">are </w:t>
+            </w:r>
+            <w:r>
+              <w:rPr>
+                <w:highlight w:val="yellow"/>
+              </w:rPr>
+              <w:t xml:space="preserve">authenticated </w:t>
+            </w:r>
+            <w:r>
+              <w:rPr>
+                <w:highlight w:val="yellow"/>
+              </w:rPr>
+              <w:t xml:space="preserve">by the application. </w:t>
             </w:r>
           </w:p>
         </w:tc>
@@ -27414,7 +29737,14 @@
             </w:tcMar>
             <w:vAlign w:val="center"/>
           </w:tcPr>
-          <w:p/>
+          <w:p>
+            <w:pPr>
+              <w:jc w:val="center"/>
+              <w:rPr>
+                <w:highlight w:val="yellow"/>
+              </w:rPr>
+            </w:pPr>
+          </w:p>
         </w:tc>
         <w:tc>
           <w:tcPr>
@@ -27427,9 +29757,15 @@
             <w:vAlign w:val="center"/>
           </w:tcPr>
           <w:p>
-            <w:r>
-              <w:rPr>
-                <w:noProof/>
+            <w:pPr>
+              <w:rPr>
+                <w:highlight w:val="yellow"/>
+              </w:rPr>
+            </w:pPr>
+            <w:r>
+              <w:rPr>
+                <w:noProof/>
+                <w:highlight w:val="yellow"/>
               </w:rPr>
               <w:drawing>
                 <wp:inline distT="0" distB="0" distL="0" distR="0" wp14:anchorId="14E69689" wp14:editId="6D29C71B">
@@ -27483,6 +29819,7 @@
             <w:r>
               <w:rPr>
                 <w:noProof/>
+                <w:highlight w:val="yellow"/>
               </w:rPr>
               <w:drawing>
                 <wp:inline distT="0" distB="0" distL="0" distR="0" wp14:anchorId="76C83FA1" wp14:editId="7B3E082F">
@@ -27529,15 +29866,18 @@
         </w:trPr>
         <w:tc>
           <w:tcPr>
-            <w:tcW w:w="765" w:type="dxa"/>
-            <w:shd w:val="clear" w:color="auto" w:fill="FCFCFC"/>
-            <w:tcMar>
-              <w:left w:w="108" w:type="dxa"/>
-              <w:right w:w="108" w:type="dxa"/>
-            </w:tcMar>
-            <w:vAlign w:val="center"/>
-          </w:tcPr>
-          <w:p>
+            <w:tcW w:w="993" w:type="dxa"/>
+            <w:shd w:val="clear" w:color="auto" w:fill="FCFCFC"/>
+            <w:tcMar>
+              <w:left w:w="108" w:type="dxa"/>
+              <w:right w:w="108" w:type="dxa"/>
+            </w:tcMar>
+            <w:vAlign w:val="center"/>
+          </w:tcPr>
+          <w:p>
+            <w:pPr>
+              <w:jc w:val="center"/>
+            </w:pPr>
             <w:r>
               <w:t>V11.10</w:t>
             </w:r>
@@ -27545,7 +29885,7 @@
         </w:tc>
         <w:tc>
           <w:tcPr>
-            <w:tcW w:w="360" w:type="dxa"/>
+            <w:tcW w:w="236" w:type="dxa"/>
             <w:shd w:val="clear" w:color="auto" w:fill="FCFCFC"/>
             <w:tcMar>
               <w:left w:w="108" w:type="dxa"/>
@@ -27592,7 +29932,11 @@
             </w:tcMar>
             <w:vAlign w:val="center"/>
           </w:tcPr>
-          <w:p/>
+          <w:p>
+            <w:pPr>
+              <w:jc w:val="center"/>
+            </w:pPr>
+          </w:p>
         </w:tc>
         <w:tc>
           <w:tcPr>
@@ -27707,15 +30051,18 @@
         </w:trPr>
         <w:tc>
           <w:tcPr>
-            <w:tcW w:w="765" w:type="dxa"/>
-            <w:shd w:val="clear" w:color="auto" w:fill="FCFCFC"/>
-            <w:tcMar>
-              <w:left w:w="108" w:type="dxa"/>
-              <w:right w:w="108" w:type="dxa"/>
-            </w:tcMar>
-            <w:vAlign w:val="center"/>
-          </w:tcPr>
-          <w:p>
+            <w:tcW w:w="993" w:type="dxa"/>
+            <w:shd w:val="clear" w:color="auto" w:fill="FCFCFC"/>
+            <w:tcMar>
+              <w:left w:w="108" w:type="dxa"/>
+              <w:right w:w="108" w:type="dxa"/>
+            </w:tcMar>
+            <w:vAlign w:val="center"/>
+          </w:tcPr>
+          <w:p>
+            <w:pPr>
+              <w:jc w:val="center"/>
+            </w:pPr>
             <w:r>
               <w:t>V11.12</w:t>
             </w:r>
@@ -27723,7 +30070,7 @@
         </w:tc>
         <w:tc>
           <w:tcPr>
-            <w:tcW w:w="360" w:type="dxa"/>
+            <w:tcW w:w="236" w:type="dxa"/>
             <w:shd w:val="clear" w:color="auto" w:fill="FCFCFC"/>
             <w:tcMar>
               <w:left w:w="108" w:type="dxa"/>
@@ -27747,7 +30094,17 @@
           </w:tcPr>
           <w:p>
             <w:r>
-              <w:t>Verify that the HTTP headers do not expose detailed version information of system components.</w:t>
+              <w:t>Verify that the HTTP headers</w:t>
+            </w:r>
+            <w:r>
+              <w:t xml:space="preserve"> or any part of the HTTP response</w:t>
+            </w:r>
+            <w:r>
+              <w:t xml:space="preserve"> do not expose detailed version information of </w:t>
+            </w:r>
+            <w:r>
+              <w:lastRenderedPageBreak/>
+              <w:t>system components.</w:t>
             </w:r>
           </w:p>
         </w:tc>
@@ -27761,7 +30118,11 @@
             </w:tcMar>
             <w:vAlign w:val="center"/>
           </w:tcPr>
-          <w:p/>
+          <w:p>
+            <w:pPr>
+              <w:jc w:val="center"/>
+            </w:pPr>
+          </w:p>
         </w:tc>
         <w:tc>
           <w:tcPr>
@@ -27779,7 +30140,7 @@
                 <w:noProof/>
               </w:rPr>
               <w:drawing>
-                <wp:inline distT="0" distB="0" distL="0" distR="0" wp14:anchorId="75B3F191" wp14:editId="13472BDC">
+                <wp:inline distT="0" distB="0" distL="0" distR="0" wp14:anchorId="6D1A4E15" wp14:editId="25326FEB">
                   <wp:extent cx="104775" cy="76200"/>
                   <wp:effectExtent l="0" t="0" r="0" b="0"/>
                   <wp:docPr id="291" name="image45.png"/>
@@ -27832,7 +30193,7 @@
                 <w:noProof/>
               </w:rPr>
               <w:drawing>
-                <wp:inline distT="0" distB="0" distL="0" distR="0" wp14:anchorId="2C6A44DB" wp14:editId="03E0464D">
+                <wp:inline distT="0" distB="0" distL="0" distR="0" wp14:anchorId="1AFC609E" wp14:editId="5F13437F">
                   <wp:extent cx="104775" cy="76200"/>
                   <wp:effectExtent l="0" t="0" r="0" b="0"/>
                   <wp:docPr id="295" name="image45.png"/>
@@ -27870,13 +30231,663 @@
           </w:p>
         </w:tc>
       </w:tr>
+      <w:tr>
+        <w:trPr>
+          <w:trHeight w:val="500"/>
+        </w:trPr>
+        <w:tc>
+          <w:tcPr>
+            <w:tcW w:w="993" w:type="dxa"/>
+            <w:shd w:val="clear" w:color="auto" w:fill="FCFCFC"/>
+            <w:tcMar>
+              <w:left w:w="108" w:type="dxa"/>
+              <w:right w:w="108" w:type="dxa"/>
+            </w:tcMar>
+            <w:vAlign w:val="center"/>
+          </w:tcPr>
+          <w:p>
+            <w:pPr>
+              <w:jc w:val="center"/>
+            </w:pPr>
+            <w:r>
+              <w:lastRenderedPageBreak/>
+              <w:t>V11.13</w:t>
+            </w:r>
+          </w:p>
+        </w:tc>
+        <w:tc>
+          <w:tcPr>
+            <w:tcW w:w="6131" w:type="dxa"/>
+            <w:gridSpan w:val="2"/>
+            <w:shd w:val="clear" w:color="auto" w:fill="FCFCFC"/>
+            <w:tcMar>
+              <w:left w:w="108" w:type="dxa"/>
+              <w:right w:w="108" w:type="dxa"/>
+            </w:tcMar>
+            <w:vAlign w:val="center"/>
+          </w:tcPr>
+          <w:p>
+            <w:r>
+              <w:t>Verify HTTP headers X-CONTENT-TYPE-OPTIONS: no-sniff is set</w:t>
+            </w:r>
+            <w:r>
+              <w:t>,</w:t>
+            </w:r>
+            <w:r>
+              <w:t xml:space="preserve"> as this</w:t>
+            </w:r>
+            <w:r>
+              <w:t xml:space="preserve"> prevents Internet Explorer and Google Chrome from MIME-sniffing a response away from the</w:t>
+            </w:r>
+            <w:r>
+              <w:t xml:space="preserve"> d</w:t>
+            </w:r>
+            <w:r>
+              <w:t>eclared content-type. This also applies to Google Chrome, when downloading extensions. This reduces exposure to drive-by</w:t>
+            </w:r>
+            <w:r>
+              <w:t xml:space="preserve"> d</w:t>
+            </w:r>
+            <w:r>
+              <w:t>ownload attacks and sites serving user uploaded content that, by clever naming, could be treated by MSIE as executable or</w:t>
+            </w:r>
+            <w:r>
+              <w:t xml:space="preserve"> d</w:t>
+            </w:r>
+            <w:r>
+              <w:t>ynamic HTML files.</w:t>
+            </w:r>
+          </w:p>
+          <w:p/>
+        </w:tc>
+        <w:tc>
+          <w:tcPr>
+            <w:tcW w:w="990" w:type="dxa"/>
+            <w:shd w:val="clear" w:color="auto" w:fill="FFC000"/>
+            <w:tcMar>
+              <w:left w:w="108" w:type="dxa"/>
+              <w:right w:w="108" w:type="dxa"/>
+            </w:tcMar>
+            <w:vAlign w:val="center"/>
+          </w:tcPr>
+          <w:p>
+            <w:pPr>
+              <w:jc w:val="center"/>
+            </w:pPr>
+          </w:p>
+        </w:tc>
+        <w:tc>
+          <w:tcPr>
+            <w:tcW w:w="990" w:type="dxa"/>
+            <w:shd w:val="clear" w:color="auto" w:fill="2EC971"/>
+            <w:tcMar>
+              <w:left w:w="108" w:type="dxa"/>
+              <w:right w:w="108" w:type="dxa"/>
+            </w:tcMar>
+            <w:vAlign w:val="center"/>
+          </w:tcPr>
+          <w:p>
+            <w:pPr>
+              <w:rPr>
+                <w:noProof/>
+              </w:rPr>
+            </w:pPr>
+          </w:p>
+        </w:tc>
+        <w:tc>
+          <w:tcPr>
+            <w:tcW w:w="990" w:type="dxa"/>
+            <w:shd w:val="clear" w:color="auto" w:fill="5B9BD5"/>
+            <w:tcMar>
+              <w:left w:w="108" w:type="dxa"/>
+              <w:right w:w="108" w:type="dxa"/>
+            </w:tcMar>
+            <w:vAlign w:val="center"/>
+          </w:tcPr>
+          <w:p>
+            <w:pPr>
+              <w:rPr>
+                <w:noProof/>
+              </w:rPr>
+            </w:pPr>
+          </w:p>
+        </w:tc>
+      </w:tr>
+      <w:tr>
+        <w:trPr>
+          <w:trHeight w:val="500"/>
+        </w:trPr>
+        <w:tc>
+          <w:tcPr>
+            <w:tcW w:w="993" w:type="dxa"/>
+            <w:shd w:val="clear" w:color="auto" w:fill="FCFCFC"/>
+            <w:tcMar>
+              <w:left w:w="108" w:type="dxa"/>
+              <w:right w:w="108" w:type="dxa"/>
+            </w:tcMar>
+            <w:vAlign w:val="center"/>
+          </w:tcPr>
+          <w:p>
+            <w:pPr>
+              <w:jc w:val="center"/>
+            </w:pPr>
+          </w:p>
+        </w:tc>
+        <w:tc>
+          <w:tcPr>
+            <w:tcW w:w="6131" w:type="dxa"/>
+            <w:gridSpan w:val="2"/>
+            <w:shd w:val="clear" w:color="auto" w:fill="FCFCFC"/>
+            <w:tcMar>
+              <w:left w:w="108" w:type="dxa"/>
+              <w:right w:w="108" w:type="dxa"/>
+            </w:tcMar>
+            <w:vAlign w:val="center"/>
+          </w:tcPr>
+          <w:p>
+            <w:r>
+              <w:t xml:space="preserve">Verify all custom header and cookie information is thoroughly </w:t>
+            </w:r>
+            <w:r>
+              <w:t>validated and correctly encoded</w:t>
+            </w:r>
+            <w:r>
+              <w:t xml:space="preserve"> before </w:t>
+            </w:r>
+            <w:r>
+              <w:t>included HTML responses.</w:t>
+            </w:r>
+          </w:p>
+        </w:tc>
+        <w:tc>
+          <w:tcPr>
+            <w:tcW w:w="990" w:type="dxa"/>
+            <w:shd w:val="clear" w:color="auto" w:fill="FFFFFF"/>
+            <w:tcMar>
+              <w:left w:w="108" w:type="dxa"/>
+              <w:right w:w="108" w:type="dxa"/>
+            </w:tcMar>
+            <w:vAlign w:val="center"/>
+          </w:tcPr>
+          <w:p>
+            <w:pPr>
+              <w:jc w:val="center"/>
+            </w:pPr>
+          </w:p>
+        </w:tc>
+        <w:tc>
+          <w:tcPr>
+            <w:tcW w:w="990" w:type="dxa"/>
+            <w:shd w:val="clear" w:color="auto" w:fill="2EC971"/>
+            <w:tcMar>
+              <w:left w:w="108" w:type="dxa"/>
+              <w:right w:w="108" w:type="dxa"/>
+            </w:tcMar>
+            <w:vAlign w:val="center"/>
+          </w:tcPr>
+          <w:p>
+            <w:pPr>
+              <w:rPr>
+                <w:noProof/>
+              </w:rPr>
+            </w:pPr>
+          </w:p>
+        </w:tc>
+        <w:tc>
+          <w:tcPr>
+            <w:tcW w:w="990" w:type="dxa"/>
+            <w:shd w:val="clear" w:color="auto" w:fill="5B9BD5"/>
+            <w:tcMar>
+              <w:left w:w="108" w:type="dxa"/>
+              <w:right w:w="108" w:type="dxa"/>
+            </w:tcMar>
+            <w:vAlign w:val="center"/>
+          </w:tcPr>
+          <w:p>
+            <w:pPr>
+              <w:rPr>
+                <w:noProof/>
+              </w:rPr>
+            </w:pPr>
+          </w:p>
+        </w:tc>
+      </w:tr>
+      <w:tr>
+        <w:trPr>
+          <w:trHeight w:val="500"/>
+        </w:trPr>
+        <w:tc>
+          <w:tcPr>
+            <w:tcW w:w="993" w:type="dxa"/>
+            <w:shd w:val="clear" w:color="auto" w:fill="FCFCFC"/>
+            <w:tcMar>
+              <w:left w:w="108" w:type="dxa"/>
+              <w:right w:w="108" w:type="dxa"/>
+            </w:tcMar>
+            <w:vAlign w:val="center"/>
+          </w:tcPr>
+          <w:p>
+            <w:pPr>
+              <w:jc w:val="center"/>
+            </w:pPr>
+          </w:p>
+        </w:tc>
+        <w:tc>
+          <w:tcPr>
+            <w:tcW w:w="6131" w:type="dxa"/>
+            <w:gridSpan w:val="2"/>
+            <w:shd w:val="clear" w:color="auto" w:fill="FCFCFC"/>
+            <w:tcMar>
+              <w:left w:w="108" w:type="dxa"/>
+              <w:right w:w="108" w:type="dxa"/>
+            </w:tcMar>
+            <w:vAlign w:val="center"/>
+          </w:tcPr>
+          <w:p/>
+        </w:tc>
+        <w:tc>
+          <w:tcPr>
+            <w:tcW w:w="990" w:type="dxa"/>
+            <w:shd w:val="clear" w:color="auto" w:fill="FFFFFF"/>
+            <w:tcMar>
+              <w:left w:w="108" w:type="dxa"/>
+              <w:right w:w="108" w:type="dxa"/>
+            </w:tcMar>
+            <w:vAlign w:val="center"/>
+          </w:tcPr>
+          <w:p>
+            <w:pPr>
+              <w:jc w:val="center"/>
+            </w:pPr>
+          </w:p>
+        </w:tc>
+        <w:tc>
+          <w:tcPr>
+            <w:tcW w:w="990" w:type="dxa"/>
+            <w:shd w:val="clear" w:color="auto" w:fill="2EC971"/>
+            <w:tcMar>
+              <w:left w:w="108" w:type="dxa"/>
+              <w:right w:w="108" w:type="dxa"/>
+            </w:tcMar>
+            <w:vAlign w:val="center"/>
+          </w:tcPr>
+          <w:p>
+            <w:pPr>
+              <w:rPr>
+                <w:noProof/>
+              </w:rPr>
+            </w:pPr>
+          </w:p>
+        </w:tc>
+        <w:tc>
+          <w:tcPr>
+            <w:tcW w:w="990" w:type="dxa"/>
+            <w:shd w:val="clear" w:color="auto" w:fill="5B9BD5"/>
+            <w:tcMar>
+              <w:left w:w="108" w:type="dxa"/>
+              <w:right w:w="108" w:type="dxa"/>
+            </w:tcMar>
+            <w:vAlign w:val="center"/>
+          </w:tcPr>
+          <w:p>
+            <w:pPr>
+              <w:rPr>
+                <w:noProof/>
+              </w:rPr>
+            </w:pPr>
+          </w:p>
+        </w:tc>
+      </w:tr>
+      <w:tr>
+        <w:trPr>
+          <w:trHeight w:val="500"/>
+        </w:trPr>
+        <w:tc>
+          <w:tcPr>
+            <w:tcW w:w="993" w:type="dxa"/>
+            <w:shd w:val="clear" w:color="auto" w:fill="FCFCFC"/>
+            <w:tcMar>
+              <w:left w:w="108" w:type="dxa"/>
+              <w:right w:w="108" w:type="dxa"/>
+            </w:tcMar>
+            <w:vAlign w:val="center"/>
+          </w:tcPr>
+          <w:p>
+            <w:pPr>
+              <w:jc w:val="center"/>
+            </w:pPr>
+          </w:p>
+        </w:tc>
+        <w:tc>
+          <w:tcPr>
+            <w:tcW w:w="6131" w:type="dxa"/>
+            <w:gridSpan w:val="2"/>
+            <w:shd w:val="clear" w:color="auto" w:fill="FCFCFC"/>
+            <w:tcMar>
+              <w:left w:w="108" w:type="dxa"/>
+              <w:right w:w="108" w:type="dxa"/>
+            </w:tcMar>
+            <w:vAlign w:val="center"/>
+          </w:tcPr>
+          <w:p/>
+        </w:tc>
+        <w:tc>
+          <w:tcPr>
+            <w:tcW w:w="990" w:type="dxa"/>
+            <w:shd w:val="clear" w:color="auto" w:fill="FFFFFF"/>
+            <w:tcMar>
+              <w:left w:w="108" w:type="dxa"/>
+              <w:right w:w="108" w:type="dxa"/>
+            </w:tcMar>
+            <w:vAlign w:val="center"/>
+          </w:tcPr>
+          <w:p>
+            <w:pPr>
+              <w:jc w:val="center"/>
+            </w:pPr>
+          </w:p>
+        </w:tc>
+        <w:tc>
+          <w:tcPr>
+            <w:tcW w:w="990" w:type="dxa"/>
+            <w:shd w:val="clear" w:color="auto" w:fill="2EC971"/>
+            <w:tcMar>
+              <w:left w:w="108" w:type="dxa"/>
+              <w:right w:w="108" w:type="dxa"/>
+            </w:tcMar>
+            <w:vAlign w:val="center"/>
+          </w:tcPr>
+          <w:p>
+            <w:pPr>
+              <w:rPr>
+                <w:noProof/>
+              </w:rPr>
+            </w:pPr>
+          </w:p>
+        </w:tc>
+        <w:tc>
+          <w:tcPr>
+            <w:tcW w:w="990" w:type="dxa"/>
+            <w:shd w:val="clear" w:color="auto" w:fill="5B9BD5"/>
+            <w:tcMar>
+              <w:left w:w="108" w:type="dxa"/>
+              <w:right w:w="108" w:type="dxa"/>
+            </w:tcMar>
+            <w:vAlign w:val="center"/>
+          </w:tcPr>
+          <w:p>
+            <w:pPr>
+              <w:rPr>
+                <w:noProof/>
+              </w:rPr>
+            </w:pPr>
+          </w:p>
+        </w:tc>
+      </w:tr>
+      <w:tr>
+        <w:trPr>
+          <w:trHeight w:val="500"/>
+        </w:trPr>
+        <w:tc>
+          <w:tcPr>
+            <w:tcW w:w="993" w:type="dxa"/>
+            <w:shd w:val="clear" w:color="auto" w:fill="FCFCFC"/>
+            <w:tcMar>
+              <w:left w:w="108" w:type="dxa"/>
+              <w:right w:w="108" w:type="dxa"/>
+            </w:tcMar>
+            <w:vAlign w:val="center"/>
+          </w:tcPr>
+          <w:p>
+            <w:pPr>
+              <w:jc w:val="center"/>
+            </w:pPr>
+          </w:p>
+        </w:tc>
+        <w:tc>
+          <w:tcPr>
+            <w:tcW w:w="6131" w:type="dxa"/>
+            <w:gridSpan w:val="2"/>
+            <w:shd w:val="clear" w:color="auto" w:fill="FCFCFC"/>
+            <w:tcMar>
+              <w:left w:w="108" w:type="dxa"/>
+              <w:right w:w="108" w:type="dxa"/>
+            </w:tcMar>
+            <w:vAlign w:val="center"/>
+          </w:tcPr>
+          <w:p/>
+        </w:tc>
+        <w:tc>
+          <w:tcPr>
+            <w:tcW w:w="990" w:type="dxa"/>
+            <w:shd w:val="clear" w:color="auto" w:fill="FFFFFF"/>
+            <w:tcMar>
+              <w:left w:w="108" w:type="dxa"/>
+              <w:right w:w="108" w:type="dxa"/>
+            </w:tcMar>
+            <w:vAlign w:val="center"/>
+          </w:tcPr>
+          <w:p>
+            <w:pPr>
+              <w:jc w:val="center"/>
+            </w:pPr>
+          </w:p>
+        </w:tc>
+        <w:tc>
+          <w:tcPr>
+            <w:tcW w:w="990" w:type="dxa"/>
+            <w:shd w:val="clear" w:color="auto" w:fill="2EC971"/>
+            <w:tcMar>
+              <w:left w:w="108" w:type="dxa"/>
+              <w:right w:w="108" w:type="dxa"/>
+            </w:tcMar>
+            <w:vAlign w:val="center"/>
+          </w:tcPr>
+          <w:p>
+            <w:pPr>
+              <w:rPr>
+                <w:noProof/>
+              </w:rPr>
+            </w:pPr>
+          </w:p>
+        </w:tc>
+        <w:tc>
+          <w:tcPr>
+            <w:tcW w:w="990" w:type="dxa"/>
+            <w:shd w:val="clear" w:color="auto" w:fill="5B9BD5"/>
+            <w:tcMar>
+              <w:left w:w="108" w:type="dxa"/>
+              <w:right w:w="108" w:type="dxa"/>
+            </w:tcMar>
+            <w:vAlign w:val="center"/>
+          </w:tcPr>
+          <w:p>
+            <w:pPr>
+              <w:rPr>
+                <w:noProof/>
+              </w:rPr>
+            </w:pPr>
+          </w:p>
+        </w:tc>
+      </w:tr>
+      <w:tr>
+        <w:trPr>
+          <w:trHeight w:val="500"/>
+        </w:trPr>
+        <w:tc>
+          <w:tcPr>
+            <w:tcW w:w="993" w:type="dxa"/>
+            <w:shd w:val="clear" w:color="auto" w:fill="FCFCFC"/>
+            <w:tcMar>
+              <w:left w:w="108" w:type="dxa"/>
+              <w:right w:w="108" w:type="dxa"/>
+            </w:tcMar>
+            <w:vAlign w:val="center"/>
+          </w:tcPr>
+          <w:p>
+            <w:pPr>
+              <w:jc w:val="center"/>
+            </w:pPr>
+          </w:p>
+        </w:tc>
+        <w:tc>
+          <w:tcPr>
+            <w:tcW w:w="6131" w:type="dxa"/>
+            <w:gridSpan w:val="2"/>
+            <w:shd w:val="clear" w:color="auto" w:fill="FCFCFC"/>
+            <w:tcMar>
+              <w:left w:w="108" w:type="dxa"/>
+              <w:right w:w="108" w:type="dxa"/>
+            </w:tcMar>
+            <w:vAlign w:val="center"/>
+          </w:tcPr>
+          <w:p/>
+        </w:tc>
+        <w:tc>
+          <w:tcPr>
+            <w:tcW w:w="990" w:type="dxa"/>
+            <w:shd w:val="clear" w:color="auto" w:fill="FFFFFF"/>
+            <w:tcMar>
+              <w:left w:w="108" w:type="dxa"/>
+              <w:right w:w="108" w:type="dxa"/>
+            </w:tcMar>
+            <w:vAlign w:val="center"/>
+          </w:tcPr>
+          <w:p>
+            <w:pPr>
+              <w:jc w:val="center"/>
+            </w:pPr>
+          </w:p>
+        </w:tc>
+        <w:tc>
+          <w:tcPr>
+            <w:tcW w:w="990" w:type="dxa"/>
+            <w:shd w:val="clear" w:color="auto" w:fill="2EC971"/>
+            <w:tcMar>
+              <w:left w:w="108" w:type="dxa"/>
+              <w:right w:w="108" w:type="dxa"/>
+            </w:tcMar>
+            <w:vAlign w:val="center"/>
+          </w:tcPr>
+          <w:p>
+            <w:pPr>
+              <w:rPr>
+                <w:noProof/>
+              </w:rPr>
+            </w:pPr>
+          </w:p>
+        </w:tc>
+        <w:tc>
+          <w:tcPr>
+            <w:tcW w:w="990" w:type="dxa"/>
+            <w:shd w:val="clear" w:color="auto" w:fill="5B9BD5"/>
+            <w:tcMar>
+              <w:left w:w="108" w:type="dxa"/>
+              <w:right w:w="108" w:type="dxa"/>
+            </w:tcMar>
+            <w:vAlign w:val="center"/>
+          </w:tcPr>
+          <w:p>
+            <w:pPr>
+              <w:rPr>
+                <w:noProof/>
+              </w:rPr>
+            </w:pPr>
+          </w:p>
+        </w:tc>
+      </w:tr>
+      <w:tr>
+        <w:trPr>
+          <w:trHeight w:val="500"/>
+        </w:trPr>
+        <w:tc>
+          <w:tcPr>
+            <w:tcW w:w="993" w:type="dxa"/>
+            <w:shd w:val="clear" w:color="auto" w:fill="FCFCFC"/>
+            <w:tcMar>
+              <w:left w:w="108" w:type="dxa"/>
+              <w:right w:w="108" w:type="dxa"/>
+            </w:tcMar>
+            <w:vAlign w:val="center"/>
+          </w:tcPr>
+          <w:p>
+            <w:pPr>
+              <w:jc w:val="center"/>
+            </w:pPr>
+          </w:p>
+        </w:tc>
+        <w:tc>
+          <w:tcPr>
+            <w:tcW w:w="6131" w:type="dxa"/>
+            <w:gridSpan w:val="2"/>
+            <w:shd w:val="clear" w:color="auto" w:fill="FCFCFC"/>
+            <w:tcMar>
+              <w:left w:w="108" w:type="dxa"/>
+              <w:right w:w="108" w:type="dxa"/>
+            </w:tcMar>
+            <w:vAlign w:val="center"/>
+          </w:tcPr>
+          <w:p/>
+        </w:tc>
+        <w:tc>
+          <w:tcPr>
+            <w:tcW w:w="990" w:type="dxa"/>
+            <w:shd w:val="clear" w:color="auto" w:fill="FFFFFF"/>
+            <w:tcMar>
+              <w:left w:w="108" w:type="dxa"/>
+              <w:right w:w="108" w:type="dxa"/>
+            </w:tcMar>
+            <w:vAlign w:val="center"/>
+          </w:tcPr>
+          <w:p>
+            <w:pPr>
+              <w:jc w:val="center"/>
+            </w:pPr>
+          </w:p>
+        </w:tc>
+        <w:tc>
+          <w:tcPr>
+            <w:tcW w:w="990" w:type="dxa"/>
+            <w:shd w:val="clear" w:color="auto" w:fill="2EC971"/>
+            <w:tcMar>
+              <w:left w:w="108" w:type="dxa"/>
+              <w:right w:w="108" w:type="dxa"/>
+            </w:tcMar>
+            <w:vAlign w:val="center"/>
+          </w:tcPr>
+          <w:p>
+            <w:pPr>
+              <w:rPr>
+                <w:noProof/>
+              </w:rPr>
+            </w:pPr>
+          </w:p>
+        </w:tc>
+        <w:tc>
+          <w:tcPr>
+            <w:tcW w:w="990" w:type="dxa"/>
+            <w:shd w:val="clear" w:color="auto" w:fill="5B9BD5"/>
+            <w:tcMar>
+              <w:left w:w="108" w:type="dxa"/>
+              <w:right w:w="108" w:type="dxa"/>
+            </w:tcMar>
+            <w:vAlign w:val="center"/>
+          </w:tcPr>
+          <w:p>
+            <w:pPr>
+              <w:rPr>
+                <w:noProof/>
+              </w:rPr>
+            </w:pPr>
+          </w:p>
+        </w:tc>
+      </w:tr>
     </w:tbl>
     <w:p>
       <w:r>
         <w:rPr>
           <w:noProof/>
         </w:rPr>
-        <w:lastRenderedPageBreak/>
         <mc:AlternateContent>
           <mc:Choice Requires="wps">
             <w:drawing>
@@ -27958,7 +30969,7 @@
           </mc:Choice>
           <mc:Fallback>
             <w:pict>
-              <v:shape w14:anchorId="4DF5A90D" id="_x0000_s1040" type="#_x0000_t202" style="width:498.6pt;height:19.8pt;visibility:visible;mso-wrap-style:square;mso-left-percent:-10001;mso-top-percent:-10001;mso-position-horizontal:absolute;mso-position-horizontal-relative:char;mso-position-vertical:absolute;mso-position-vertical-relative:line;mso-left-percent:-10001;mso-top-percent:-10001;v-text-anchor:top" o:gfxdata="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" filled="f" stroked="f">
+              <v:shape w14:anchorId="4DF5A90D" id="_x0000_s1041" type="#_x0000_t202" style="width:498.6pt;height:19.8pt;visibility:visible;mso-wrap-style:square;mso-left-percent:-10001;mso-top-percent:-10001;mso-position-horizontal:absolute;mso-position-horizontal-relative:char;mso-position-vertical:absolute;mso-position-vertical-relative:line;mso-left-percent:-10001;mso-top-percent:-10001;v-text-anchor:top" o:gfxdata="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" filled="f" stroked="f">
                 <v:textbox>
                   <w:txbxContent>
                     <w:p>
@@ -28059,13 +31070,13 @@
             <w:pPr>
               <w:pStyle w:val="Heading2"/>
             </w:pPr>
-            <w:bookmarkStart w:id="47" w:name="h.4i7ojhp" w:colFirst="0" w:colLast="0"/>
-            <w:bookmarkStart w:id="48" w:name="_Toc419621990"/>
+            <w:bookmarkStart w:id="46" w:name="h.4i7ojhp" w:colFirst="0" w:colLast="0"/>
+            <w:bookmarkStart w:id="47" w:name="_Toc419621990"/>
+            <w:bookmarkEnd w:id="46"/>
+            <w:r>
+              <w:t>V13: Malicious Controls Verification Requirements</w:t>
+            </w:r>
             <w:bookmarkEnd w:id="47"/>
-            <w:r>
-              <w:t>V13: Malicious Controls Verification Requirements</w:t>
-            </w:r>
-            <w:bookmarkEnd w:id="48"/>
           </w:p>
         </w:tc>
       </w:tr>
@@ -29774,7 +32785,7 @@
           </mc:Choice>
           <mc:Fallback>
             <w:pict>
-              <v:shape w14:anchorId="7401E84A" id="_x0000_s1041" type="#_x0000_t202" style="width:498.6pt;height:19.8pt;visibility:visible;mso-wrap-style:square;mso-left-percent:-10001;mso-top-percent:-10001;mso-position-horizontal:absolute;mso-position-horizontal-relative:char;mso-position-vertical:absolute;mso-position-vertical-relative:line;mso-left-percent:-10001;mso-top-percent:-10001;v-text-anchor:top" o:gfxdata="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" filled="f" stroked="f">
+              <v:shape w14:anchorId="7401E84A" id="_x0000_s1042" type="#_x0000_t202" style="width:498.6pt;height:19.8pt;visibility:visible;mso-wrap-style:square;mso-left-percent:-10001;mso-top-percent:-10001;mso-position-horizontal:absolute;mso-position-horizontal-relative:char;mso-position-vertical:absolute;mso-position-vertical-relative:line;mso-left-percent:-10001;mso-top-percent:-10001;v-text-anchor:top" o:gfxdata="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" filled="f" stroked="f">
                 <v:textbox>
                   <w:txbxContent>
                     <w:p>
@@ -29870,13 +32881,13 @@
             <w:pPr>
               <w:pStyle w:val="Heading2"/>
             </w:pPr>
-            <w:bookmarkStart w:id="49" w:name="h.2xcytpi" w:colFirst="0" w:colLast="0"/>
-            <w:bookmarkStart w:id="50" w:name="_Toc419621991"/>
+            <w:bookmarkStart w:id="48" w:name="h.2xcytpi" w:colFirst="0" w:colLast="0"/>
+            <w:bookmarkStart w:id="49" w:name="_Toc419621991"/>
+            <w:bookmarkEnd w:id="48"/>
+            <w:r>
+              <w:t>V15: Business Logic Verification Requirements</w:t>
+            </w:r>
             <w:bookmarkEnd w:id="49"/>
-            <w:r>
-              <w:t>V15: Business Logic Verification Requirements</w:t>
-            </w:r>
-            <w:bookmarkEnd w:id="50"/>
           </w:p>
         </w:tc>
       </w:tr>
@@ -31862,7 +34873,7 @@
           </mc:Choice>
           <mc:Fallback>
             <w:pict>
-              <v:shape w14:anchorId="0A6B0493" id="_x0000_s1042" type="#_x0000_t202" style="width:498.6pt;height:19.8pt;visibility:visible;mso-wrap-style:square;mso-left-percent:-10001;mso-top-percent:-10001;mso-position-horizontal:absolute;mso-position-horizontal-relative:char;mso-position-vertical:absolute;mso-position-vertical-relative:line;mso-left-percent:-10001;mso-top-percent:-10001;v-text-anchor:top" o:gfxdata="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" filled="f" stroked="f">
+              <v:shape w14:anchorId="0A6B0493" id="_x0000_s1043" type="#_x0000_t202" style="width:498.6pt;height:19.8pt;visibility:visible;mso-wrap-style:square;mso-left-percent:-10001;mso-top-percent:-10001;mso-position-horizontal:absolute;mso-position-horizontal-relative:char;mso-position-vertical:absolute;mso-position-vertical-relative:line;mso-left-percent:-10001;mso-top-percent:-10001;v-text-anchor:top" o:gfxdata="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" filled="f" stroked="f">
                 <v:textbox>
                   <w:txbxContent>
                     <w:p>
@@ -31963,13 +34974,13 @@
             <w:pPr>
               <w:pStyle w:val="Heading2"/>
             </w:pPr>
-            <w:bookmarkStart w:id="51" w:name="h.1ci93xb" w:colFirst="0" w:colLast="0"/>
-            <w:bookmarkStart w:id="52" w:name="_Toc419621992"/>
+            <w:bookmarkStart w:id="50" w:name="h.1ci93xb" w:colFirst="0" w:colLast="0"/>
+            <w:bookmarkStart w:id="51" w:name="_Toc419621992"/>
+            <w:bookmarkEnd w:id="50"/>
+            <w:r>
+              <w:t>V16: Files and Resources Verification Requirements</w:t>
+            </w:r>
             <w:bookmarkEnd w:id="51"/>
-            <w:r>
-              <w:t>V16: Files and Resources Verification Requirements</w:t>
-            </w:r>
-            <w:bookmarkEnd w:id="52"/>
           </w:p>
         </w:tc>
       </w:tr>
@@ -34198,7 +37209,7 @@
           </mc:Choice>
           <mc:Fallback>
             <w:pict>
-              <v:shape w14:anchorId="6425BA97" id="_x0000_s1043" type="#_x0000_t202" style="width:498.6pt;height:19.8pt;visibility:visible;mso-wrap-style:square;mso-left-percent:-10001;mso-top-percent:-10001;mso-position-horizontal:absolute;mso-position-horizontal-relative:char;mso-position-vertical:absolute;mso-position-vertical-relative:line;mso-left-percent:-10001;mso-top-percent:-10001;v-text-anchor:top" o:gfxdata="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" filled="f" stroked="f">
+              <v:shape w14:anchorId="6425BA97" id="_x0000_s1044" type="#_x0000_t202" style="width:498.6pt;height:19.8pt;visibility:visible;mso-wrap-style:square;mso-left-percent:-10001;mso-top-percent:-10001;mso-position-horizontal:absolute;mso-position-horizontal-relative:char;mso-position-vertical:absolute;mso-position-vertical-relative:line;mso-left-percent:-10001;mso-top-percent:-10001;v-text-anchor:top" o:gfxdata="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" filled="f" stroked="f">
                 <v:textbox>
                   <w:txbxContent>
                     <w:p>
@@ -34294,13 +37305,13 @@
             <w:pPr>
               <w:pStyle w:val="Heading2"/>
             </w:pPr>
-            <w:bookmarkStart w:id="53" w:name="h.3whwml4" w:colFirst="0" w:colLast="0"/>
-            <w:bookmarkStart w:id="54" w:name="_Toc419621993"/>
+            <w:bookmarkStart w:id="52" w:name="h.3whwml4" w:colFirst="0" w:colLast="0"/>
+            <w:bookmarkStart w:id="53" w:name="_Toc419621993"/>
+            <w:bookmarkEnd w:id="52"/>
+            <w:r>
+              <w:t>V17: Mobile Verification Requirements</w:t>
+            </w:r>
             <w:bookmarkEnd w:id="53"/>
-            <w:r>
-              <w:t>V17: Mobile Verification Requirements</w:t>
-            </w:r>
-            <w:bookmarkEnd w:id="54"/>
           </w:p>
         </w:tc>
       </w:tr>
@@ -38994,7 +42005,7 @@
           </mc:Choice>
           <mc:Fallback>
             <w:pict>
-              <v:shape w14:anchorId="0D92B63C" id="_x0000_s1044" type="#_x0000_t202" style="width:498.6pt;height:19.8pt;visibility:visible;mso-wrap-style:square;mso-left-percent:-10001;mso-top-percent:-10001;mso-position-horizontal:absolute;mso-position-horizontal-relative:char;mso-position-vertical:absolute;mso-position-vertical-relative:line;mso-left-percent:-10001;mso-top-percent:-10001;v-text-anchor:top" o:gfxdata="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" filled="f" stroked="f">
+              <v:shape w14:anchorId="0D92B63C" id="_x0000_s1045" type="#_x0000_t202" style="width:498.6pt;height:19.8pt;visibility:visible;mso-wrap-style:square;mso-left-percent:-10001;mso-top-percent:-10001;mso-position-horizontal:absolute;mso-position-horizontal-relative:char;mso-position-vertical:absolute;mso-position-vertical-relative:line;mso-left-percent:-10001;mso-top-percent:-10001;v-text-anchor:top" o:gfxdata="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" filled="f" stroked="f">
                 <v:textbox>
                   <w:txbxContent>
                     <w:p>
@@ -39095,13 +42106,13 @@
             <w:pPr>
               <w:pStyle w:val="Heading1"/>
             </w:pPr>
-            <w:bookmarkStart w:id="55" w:name="h.2bn6wsx" w:colFirst="0" w:colLast="0"/>
-            <w:bookmarkStart w:id="56" w:name="_Toc419621994"/>
+            <w:bookmarkStart w:id="54" w:name="h.2bn6wsx" w:colFirst="0" w:colLast="0"/>
+            <w:bookmarkStart w:id="55" w:name="_Toc419621994"/>
+            <w:bookmarkEnd w:id="54"/>
+            <w:r>
+              <w:t>Appendix A: Applying ASVS in Practice</w:t>
+            </w:r>
             <w:bookmarkEnd w:id="55"/>
-            <w:r>
-              <w:t>Appendix A: Applying ASVS in Practice</w:t>
-            </w:r>
-            <w:bookmarkEnd w:id="56"/>
           </w:p>
         </w:tc>
       </w:tr>
@@ -39858,7 +42869,12 @@
                               <w:fldChar w:fldCharType="end"/>
                             </w:r>
                             <w:r>
-                              <w:t xml:space="preserve"> – Applying OWASP ASVS in Practice</w:t>
+                              <w:t xml:space="preserve"> – Applying </w:t>
+                            </w:r>
+                            <w:bookmarkStart w:id="56" w:name="_GoBack"/>
+                            <w:bookmarkEnd w:id="56"/>
+                            <w:r>
+                              <w:t>OWASP ASVS in Practice</w:t>
                             </w:r>
                           </w:p>
                           <w:p/>
@@ -39875,7 +42891,7 @@
           </mc:Choice>
           <mc:Fallback>
             <w:pict>
-              <v:shape w14:anchorId="6C2109DC" id="_x0000_s1045" type="#_x0000_t202" style="width:498.6pt;height:19.8pt;visibility:visible;mso-wrap-style:square;mso-left-percent:-10001;mso-top-percent:-10001;mso-position-horizontal:absolute;mso-position-horizontal-relative:char;mso-position-vertical:absolute;mso-position-vertical-relative:line;mso-left-percent:-10001;mso-top-percent:-10001;v-text-anchor:top" o:gfxdata="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" filled="f" stroked="f">
+              <v:shape w14:anchorId="6C2109DC" id="_x0000_s1046" type="#_x0000_t202" style="width:498.6pt;height:19.8pt;visibility:visible;mso-wrap-style:square;mso-left-percent:-10001;mso-top-percent:-10001;mso-position-horizontal:absolute;mso-position-horizontal-relative:char;mso-position-vertical:absolute;mso-position-vertical-relative:line;mso-left-percent:-10001;mso-top-percent:-10001;v-text-anchor:top" o:gfxdata="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" filled="f" stroked="f">
                 <v:textbox>
                   <w:txbxContent>
                     <w:p>
@@ -39908,7 +42924,12 @@
                         <w:fldChar w:fldCharType="end"/>
                       </w:r>
                       <w:r>
-                        <w:t xml:space="preserve"> – Applying OWASP ASVS in Practice</w:t>
+                        <w:t xml:space="preserve"> – Applying </w:t>
+                      </w:r>
+                      <w:bookmarkStart w:id="57" w:name="_GoBack"/>
+                      <w:bookmarkEnd w:id="57"/>
+                      <w:r>
+                        <w:t>OWASP ASVS in Practice</w:t>
                       </w:r>
                     </w:p>
                     <w:p/>
@@ -39981,13 +43002,13 @@
             <w:pPr>
               <w:pStyle w:val="Heading1"/>
             </w:pPr>
-            <w:bookmarkStart w:id="57" w:name="h.qsh70q" w:colFirst="0" w:colLast="0"/>
-            <w:bookmarkStart w:id="58" w:name="_Toc419621995"/>
-            <w:bookmarkEnd w:id="57"/>
+            <w:bookmarkStart w:id="58" w:name="h.qsh70q" w:colFirst="0" w:colLast="0"/>
+            <w:bookmarkStart w:id="59" w:name="_Toc419621995"/>
+            <w:bookmarkEnd w:id="58"/>
             <w:r>
               <w:t>Appendix B: Glossary</w:t>
             </w:r>
-            <w:bookmarkEnd w:id="58"/>
+            <w:bookmarkEnd w:id="59"/>
           </w:p>
         </w:tc>
       </w:tr>
@@ -41006,13 +44027,13 @@
             <w:pPr>
               <w:pStyle w:val="Heading1"/>
             </w:pPr>
-            <w:bookmarkStart w:id="59" w:name="h.3as4poj" w:colFirst="0" w:colLast="0"/>
-            <w:bookmarkStart w:id="60" w:name="_Toc419621996"/>
-            <w:bookmarkEnd w:id="59"/>
+            <w:bookmarkStart w:id="60" w:name="h.3as4poj" w:colFirst="0" w:colLast="0"/>
+            <w:bookmarkStart w:id="61" w:name="_Toc419621996"/>
+            <w:bookmarkEnd w:id="60"/>
             <w:r>
               <w:t>Appendix C: Where To Go From Here</w:t>
             </w:r>
-            <w:bookmarkEnd w:id="60"/>
+            <w:bookmarkEnd w:id="61"/>
           </w:p>
         </w:tc>
       </w:tr>
@@ -41262,7 +44283,7 @@
 
 <file path=word/comments.xml><?xml version="1.0" encoding="utf-8"?>
 <w:comments xmlns:wpc="http://schemas.microsoft.com/office/word/2010/wordprocessingCanvas" xmlns:mo="http://schemas.microsoft.com/office/mac/office/2008/main" xmlns:mc="http://schemas.openxmlformats.org/markup-compatibility/2006" xmlns:mv="urn:schemas-microsoft-com:mac:vml" xmlns:o="urn:schemas-microsoft-com:office:office" xmlns:r="http://schemas.openxmlformats.org/officeDocument/2006/relationships" xmlns:m="http://schemas.openxmlformats.org/officeDocument/2006/math" xmlns:v="urn:schemas-microsoft-com:vml" xmlns:wp14="http://schemas.microsoft.com/office/word/2010/wordprocessingDrawing" xmlns:wp="http://schemas.openxmlformats.org/drawingml/2006/wordprocessingDrawing" xmlns:w10="urn:schemas-microsoft-com:office:word" xmlns:w="http://schemas.openxmlformats.org/wordprocessingml/2006/main" xmlns:w14="http://schemas.microsoft.com/office/word/2010/wordml" xmlns:w15="http://schemas.microsoft.com/office/word/2012/wordml" xmlns:wpg="http://schemas.microsoft.com/office/word/2010/wordprocessingGroup" xmlns:wpi="http://schemas.microsoft.com/office/word/2010/wordprocessingInk" xmlns:wne="http://schemas.microsoft.com/office/word/2006/wordml" xmlns:wps="http://schemas.microsoft.com/office/word/2010/wordprocessingShape" mc:Ignorable="w14 w15 wp14">
-  <w:comment w:id="42" w:author="Andrew van der Stock" w:date="2015-03-23T16:48:00Z" w:initials="ajv">
+  <w:comment w:id="41" w:author="Andrew van der Stock" w:date="2015-03-23T16:48:00Z" w:initials="ajv">
     <w:p>
       <w:pPr>
         <w:pStyle w:val="CommentText"/>
@@ -41325,7 +44346,7 @@
       <w:rPr>
         <w:noProof/>
       </w:rPr>
-      <w:t>4</w:t>
+      <w:t>30</w:t>
     </w:r>
     <w:r>
       <w:fldChar w:fldCharType="end"/>
@@ -43790,7 +46811,7 @@
 </file>
 
 <file path=customXml/itemProps1.xml><?xml version="1.0" encoding="utf-8"?>
-<ds:datastoreItem xmlns:ds="http://schemas.openxmlformats.org/officeDocument/2006/customXml" ds:itemID="{FE1BCE4C-2B2B-DC41-AC54-BA73E163C8F8}">
+<ds:datastoreItem xmlns:ds="http://schemas.openxmlformats.org/officeDocument/2006/customXml" ds:itemID="{D02A7A6C-733B-FE41-BE5D-74DB687FECE2}">
   <ds:schemaRefs>
     <ds:schemaRef ds:uri="http://schemas.openxmlformats.org/officeDocument/2006/bibliography"/>
   </ds:schemaRefs>

</xml_diff>